<commit_message>
Just a few changes
</commit_message>
<xml_diff>
--- a/Individual Work/Yan/Time Management Sheet-Yan.docx
+++ b/Individual Work/Yan/Time Management Sheet-Yan.docx
@@ -4,7 +4,7 @@
   <w:body>
     <w:p>
       <w:pPr>
-        <w:pStyle w:val="1"/>
+        <w:pStyle w:val="Ttulo1"/>
         <w:ind w:right="3646"/>
         <w:jc w:val="center"/>
       </w:pPr>
@@ -14,7 +14,7 @@
     </w:p>
     <w:p>
       <w:pPr>
-        <w:pStyle w:val="a3"/>
+        <w:pStyle w:val="Textoindependiente"/>
         <w:spacing w:before="6"/>
         <w:rPr>
           <w:sz w:val="16"/>
@@ -92,7 +92,7 @@
     </w:tbl>
     <w:p>
       <w:pPr>
-        <w:pStyle w:val="a3"/>
+        <w:pStyle w:val="Textoindependiente"/>
         <w:rPr>
           <w:sz w:val="20"/>
         </w:rPr>
@@ -100,7 +100,7 @@
     </w:p>
     <w:p>
       <w:pPr>
-        <w:pStyle w:val="a3"/>
+        <w:pStyle w:val="Textoindependiente"/>
         <w:spacing w:before="11"/>
         <w:rPr>
           <w:sz w:val="22"/>
@@ -319,7 +319,7 @@
             </w:pPr>
             <w:r>
               <w:rPr>
-                <w:rFonts w:eastAsia="宋体"/>
+                <w:rFonts w:eastAsia="SimSun"/>
                 <w:sz w:val="24"/>
                 <w:szCs w:val="24"/>
               </w:rPr>
@@ -327,7 +327,7 @@
             </w:r>
             <w:r>
               <w:rPr>
-                <w:rFonts w:eastAsia="宋体"/>
+                <w:rFonts w:eastAsia="SimSun"/>
                 <w:sz w:val="24"/>
                 <w:szCs w:val="24"/>
               </w:rPr>
@@ -335,7 +335,7 @@
             </w:r>
             <w:r>
               <w:rPr>
-                <w:rFonts w:eastAsia="宋体"/>
+                <w:rFonts w:eastAsia="SimSun"/>
                 <w:sz w:val="24"/>
                 <w:szCs w:val="24"/>
               </w:rPr>
@@ -362,7 +362,7 @@
             </w:pPr>
             <w:r>
               <w:rPr>
-                <w:rFonts w:eastAsia="宋体"/>
+                <w:rFonts w:eastAsia="SimSun"/>
                 <w:sz w:val="21"/>
                 <w:szCs w:val="24"/>
               </w:rPr>
@@ -370,7 +370,7 @@
             </w:r>
             <w:r>
               <w:rPr>
-                <w:rFonts w:eastAsia="宋体"/>
+                <w:rFonts w:eastAsia="SimSun"/>
                 <w:sz w:val="21"/>
                 <w:szCs w:val="24"/>
               </w:rPr>
@@ -378,7 +378,7 @@
             </w:r>
             <w:r>
               <w:rPr>
-                <w:rFonts w:eastAsia="宋体"/>
+                <w:rFonts w:eastAsia="SimSun"/>
                 <w:sz w:val="21"/>
                 <w:szCs w:val="24"/>
               </w:rPr>
@@ -386,7 +386,7 @@
             </w:r>
             <w:r>
               <w:rPr>
-                <w:rFonts w:eastAsia="宋体"/>
+                <w:rFonts w:eastAsia="SimSun"/>
                 <w:sz w:val="21"/>
                 <w:szCs w:val="24"/>
               </w:rPr>
@@ -408,66 +408,56 @@
               <w:pStyle w:val="TableParagraph"/>
               <w:jc w:val="both"/>
               <w:rPr>
-                <w:rFonts w:eastAsia="宋体"/>
-                <w:sz w:val="24"/>
-                <w:szCs w:val="24"/>
-              </w:rPr>
-            </w:pPr>
-            <w:r>
-              <w:rPr>
-                <w:rFonts w:eastAsia="宋体"/>
-                <w:sz w:val="24"/>
-                <w:szCs w:val="24"/>
+                <w:rFonts w:eastAsia="SimSun"/>
+                <w:sz w:val="24"/>
+                <w:szCs w:val="24"/>
+                <w:lang w:val="en-GB"/>
+              </w:rPr>
+            </w:pPr>
+            <w:r>
+              <w:rPr>
+                <w:rFonts w:eastAsia="SimSun"/>
+                <w:sz w:val="24"/>
+                <w:szCs w:val="24"/>
+                <w:lang w:val="en-GB"/>
               </w:rPr>
               <w:t>S</w:t>
             </w:r>
             <w:r>
               <w:rPr>
-                <w:rFonts w:eastAsia="宋体" w:hint="eastAsia"/>
-                <w:sz w:val="24"/>
-                <w:szCs w:val="24"/>
+                <w:rFonts w:eastAsia="SimSun" w:hint="eastAsia"/>
+                <w:sz w:val="24"/>
+                <w:szCs w:val="24"/>
+                <w:lang w:val="en-GB"/>
               </w:rPr>
               <w:t>earch</w:t>
             </w:r>
             <w:r>
               <w:rPr>
-                <w:rFonts w:eastAsia="宋体"/>
-                <w:sz w:val="24"/>
-                <w:szCs w:val="24"/>
+                <w:rFonts w:eastAsia="SimSun"/>
+                <w:sz w:val="24"/>
+                <w:szCs w:val="24"/>
+                <w:lang w:val="en-GB"/>
               </w:rPr>
               <w:t xml:space="preserve"> </w:t>
             </w:r>
             <w:r>
               <w:rPr>
-                <w:rFonts w:eastAsia="宋体" w:hint="eastAsia"/>
-                <w:sz w:val="24"/>
-                <w:szCs w:val="24"/>
+                <w:rFonts w:eastAsia="SimSun" w:hint="eastAsia"/>
+                <w:sz w:val="24"/>
+                <w:szCs w:val="24"/>
+                <w:lang w:val="en-GB"/>
               </w:rPr>
               <w:t>some</w:t>
             </w:r>
             <w:r>
               <w:rPr>
-                <w:rFonts w:eastAsia="宋体"/>
-                <w:sz w:val="24"/>
-                <w:szCs w:val="24"/>
-              </w:rPr>
-              <w:t xml:space="preserve"> </w:t>
-            </w:r>
-            <w:r>
-              <w:rPr>
-                <w:rFonts w:eastAsia="宋体"/>
-                <w:sz w:val="24"/>
-                <w:szCs w:val="24"/>
-              </w:rPr>
-              <w:t xml:space="preserve">references </w:t>
-            </w:r>
-            <w:r>
-              <w:rPr>
-                <w:rFonts w:eastAsia="宋体"/>
-                <w:sz w:val="24"/>
-                <w:szCs w:val="24"/>
-              </w:rPr>
-              <w:t>on the carbon dioxide emissions and environmental impacts of wind power.</w:t>
+                <w:rFonts w:eastAsia="SimSun"/>
+                <w:sz w:val="24"/>
+                <w:szCs w:val="24"/>
+                <w:lang w:val="en-GB"/>
+              </w:rPr>
+              <w:t xml:space="preserve"> references on the carbon dioxide emissions and environmental impacts of wind power.</w:t>
             </w:r>
           </w:p>
         </w:tc>
@@ -485,6 +475,7 @@
               <w:pStyle w:val="TableParagraph"/>
               <w:rPr>
                 <w:sz w:val="24"/>
+                <w:lang w:val="en-GB"/>
               </w:rPr>
             </w:pPr>
           </w:p>
@@ -503,6 +494,7 @@
               <w:pStyle w:val="TableParagraph"/>
               <w:rPr>
                 <w:sz w:val="24"/>
+                <w:lang w:val="en-GB"/>
               </w:rPr>
             </w:pPr>
           </w:p>
@@ -521,6 +513,7 @@
               <w:pStyle w:val="TableParagraph"/>
               <w:rPr>
                 <w:sz w:val="24"/>
+                <w:lang w:val="en-GB"/>
               </w:rPr>
             </w:pPr>
           </w:p>
@@ -550,7 +543,7 @@
             </w:pPr>
             <w:r>
               <w:rPr>
-                <w:rFonts w:eastAsia="宋体"/>
+                <w:rFonts w:eastAsia="SimSun"/>
                 <w:sz w:val="24"/>
                 <w:szCs w:val="24"/>
               </w:rPr>
@@ -558,7 +551,7 @@
             </w:r>
             <w:r>
               <w:rPr>
-                <w:rFonts w:eastAsia="宋体"/>
+                <w:rFonts w:eastAsia="SimSun"/>
                 <w:sz w:val="24"/>
                 <w:szCs w:val="24"/>
               </w:rPr>
@@ -566,7 +559,7 @@
             </w:r>
             <w:r>
               <w:rPr>
-                <w:rFonts w:eastAsia="宋体"/>
+                <w:rFonts w:eastAsia="SimSun"/>
                 <w:sz w:val="24"/>
                 <w:szCs w:val="24"/>
               </w:rPr>
@@ -594,7 +587,7 @@
             </w:pPr>
             <w:r>
               <w:rPr>
-                <w:rFonts w:eastAsia="宋体" w:hint="eastAsia"/>
+                <w:rFonts w:eastAsia="SimSun" w:hint="eastAsia"/>
                 <w:sz w:val="21"/>
                 <w:szCs w:val="24"/>
               </w:rPr>
@@ -602,7 +595,7 @@
             </w:r>
             <w:r>
               <w:rPr>
-                <w:rFonts w:eastAsia="宋体"/>
+                <w:rFonts w:eastAsia="SimSun"/>
                 <w:sz w:val="21"/>
                 <w:szCs w:val="24"/>
               </w:rPr>
@@ -626,71 +619,53 @@
               <w:jc w:val="both"/>
               <w:rPr>
                 <w:sz w:val="24"/>
-              </w:rPr>
-            </w:pPr>
-            <w:r>
-              <w:rPr>
-                <w:rFonts w:eastAsia="宋体"/>
-                <w:sz w:val="24"/>
-                <w:szCs w:val="24"/>
+                <w:lang w:val="en-GB"/>
+              </w:rPr>
+            </w:pPr>
+            <w:r>
+              <w:rPr>
+                <w:rFonts w:eastAsia="SimSun"/>
+                <w:sz w:val="24"/>
+                <w:szCs w:val="24"/>
+                <w:lang w:val="en-GB"/>
               </w:rPr>
               <w:t>S</w:t>
             </w:r>
             <w:r>
               <w:rPr>
-                <w:rFonts w:eastAsia="宋体" w:hint="eastAsia"/>
-                <w:sz w:val="24"/>
-                <w:szCs w:val="24"/>
+                <w:rFonts w:eastAsia="SimSun" w:hint="eastAsia"/>
+                <w:sz w:val="24"/>
+                <w:szCs w:val="24"/>
+                <w:lang w:val="en-GB"/>
               </w:rPr>
               <w:t>earch</w:t>
             </w:r>
             <w:r>
               <w:rPr>
-                <w:rFonts w:eastAsia="宋体"/>
-                <w:sz w:val="24"/>
-                <w:szCs w:val="24"/>
+                <w:rFonts w:eastAsia="SimSun"/>
+                <w:sz w:val="24"/>
+                <w:szCs w:val="24"/>
+                <w:lang w:val="en-GB"/>
               </w:rPr>
               <w:t xml:space="preserve"> </w:t>
             </w:r>
             <w:r>
               <w:rPr>
-                <w:rFonts w:eastAsia="宋体" w:hint="eastAsia"/>
-                <w:sz w:val="24"/>
-                <w:szCs w:val="24"/>
+                <w:rFonts w:eastAsia="SimSun" w:hint="eastAsia"/>
+                <w:sz w:val="24"/>
+                <w:szCs w:val="24"/>
+                <w:lang w:val="en-GB"/>
               </w:rPr>
               <w:t>some</w:t>
             </w:r>
             <w:r>
               <w:rPr>
-                <w:rFonts w:eastAsia="宋体"/>
-                <w:sz w:val="24"/>
-                <w:szCs w:val="24"/>
-              </w:rPr>
-              <w:t xml:space="preserve"> references </w:t>
-            </w:r>
-            <w:r>
-              <w:rPr>
-                <w:rFonts w:eastAsia="宋体"/>
-                <w:sz w:val="24"/>
-                <w:szCs w:val="24"/>
-              </w:rPr>
-              <w:t xml:space="preserve">on the carbon dioxide emissions and environmental impacts of </w:t>
-            </w:r>
-            <w:r>
-              <w:rPr>
-                <w:rFonts w:eastAsia="宋体"/>
-                <w:sz w:val="24"/>
-                <w:szCs w:val="24"/>
-              </w:rPr>
-              <w:t>solar energy</w:t>
-            </w:r>
-            <w:r>
-              <w:rPr>
-                <w:rFonts w:eastAsia="宋体"/>
-                <w:sz w:val="24"/>
-                <w:szCs w:val="24"/>
-              </w:rPr>
-              <w:t>.</w:t>
+                <w:rFonts w:eastAsia="SimSun"/>
+                <w:sz w:val="24"/>
+                <w:szCs w:val="24"/>
+                <w:lang w:val="en-GB"/>
+              </w:rPr>
+              <w:t xml:space="preserve"> references on the carbon dioxide emissions and environmental impacts of solar energy.</w:t>
             </w:r>
           </w:p>
         </w:tc>
@@ -709,6 +684,7 @@
               <w:pStyle w:val="TableParagraph"/>
               <w:rPr>
                 <w:sz w:val="24"/>
+                <w:lang w:val="en-GB"/>
               </w:rPr>
             </w:pPr>
           </w:p>
@@ -728,6 +704,7 @@
               <w:pStyle w:val="TableParagraph"/>
               <w:rPr>
                 <w:sz w:val="24"/>
+                <w:lang w:val="en-GB"/>
               </w:rPr>
             </w:pPr>
           </w:p>
@@ -747,6 +724,7 @@
               <w:pStyle w:val="TableParagraph"/>
               <w:rPr>
                 <w:sz w:val="24"/>
+                <w:lang w:val="en-GB"/>
               </w:rPr>
             </w:pPr>
           </w:p>
@@ -776,7 +754,7 @@
             </w:pPr>
             <w:r>
               <w:rPr>
-                <w:rFonts w:eastAsia="宋体"/>
+                <w:rFonts w:eastAsia="SimSun"/>
                 <w:sz w:val="24"/>
                 <w:szCs w:val="24"/>
               </w:rPr>
@@ -784,7 +762,7 @@
             </w:r>
             <w:r>
               <w:rPr>
-                <w:rFonts w:eastAsia="宋体"/>
+                <w:rFonts w:eastAsia="SimSun"/>
                 <w:sz w:val="24"/>
                 <w:szCs w:val="24"/>
               </w:rPr>
@@ -792,7 +770,7 @@
             </w:r>
             <w:r>
               <w:rPr>
-                <w:rFonts w:eastAsia="宋体"/>
+                <w:rFonts w:eastAsia="SimSun"/>
                 <w:sz w:val="24"/>
                 <w:szCs w:val="24"/>
               </w:rPr>
@@ -820,7 +798,7 @@
             </w:pPr>
             <w:r>
               <w:rPr>
-                <w:rFonts w:eastAsia="宋体" w:hint="eastAsia"/>
+                <w:rFonts w:eastAsia="SimSun" w:hint="eastAsia"/>
                 <w:sz w:val="21"/>
                 <w:szCs w:val="24"/>
               </w:rPr>
@@ -828,7 +806,7 @@
             </w:r>
             <w:r>
               <w:rPr>
-                <w:rFonts w:eastAsia="宋体"/>
+                <w:rFonts w:eastAsia="SimSun"/>
                 <w:sz w:val="21"/>
                 <w:szCs w:val="24"/>
               </w:rPr>
@@ -851,74 +829,56 @@
               <w:pStyle w:val="TableParagraph"/>
               <w:jc w:val="both"/>
               <w:rPr>
-                <w:rFonts w:eastAsia="宋体"/>
-                <w:sz w:val="24"/>
-                <w:szCs w:val="24"/>
-              </w:rPr>
-            </w:pPr>
-            <w:r>
-              <w:rPr>
-                <w:rFonts w:eastAsia="宋体"/>
-                <w:sz w:val="24"/>
-                <w:szCs w:val="24"/>
+                <w:rFonts w:eastAsia="SimSun"/>
+                <w:sz w:val="24"/>
+                <w:szCs w:val="24"/>
+                <w:lang w:val="en-GB"/>
+              </w:rPr>
+            </w:pPr>
+            <w:r>
+              <w:rPr>
+                <w:rFonts w:eastAsia="SimSun"/>
+                <w:sz w:val="24"/>
+                <w:szCs w:val="24"/>
+                <w:lang w:val="en-GB"/>
               </w:rPr>
               <w:t>S</w:t>
             </w:r>
             <w:r>
               <w:rPr>
-                <w:rFonts w:eastAsia="宋体" w:hint="eastAsia"/>
-                <w:sz w:val="24"/>
-                <w:szCs w:val="24"/>
+                <w:rFonts w:eastAsia="SimSun" w:hint="eastAsia"/>
+                <w:sz w:val="24"/>
+                <w:szCs w:val="24"/>
+                <w:lang w:val="en-GB"/>
               </w:rPr>
               <w:t>earch</w:t>
             </w:r>
             <w:r>
               <w:rPr>
-                <w:rFonts w:eastAsia="宋体"/>
-                <w:sz w:val="24"/>
-                <w:szCs w:val="24"/>
+                <w:rFonts w:eastAsia="SimSun"/>
+                <w:sz w:val="24"/>
+                <w:szCs w:val="24"/>
+                <w:lang w:val="en-GB"/>
               </w:rPr>
               <w:t xml:space="preserve"> </w:t>
             </w:r>
             <w:r>
               <w:rPr>
-                <w:rFonts w:eastAsia="宋体" w:hint="eastAsia"/>
-                <w:sz w:val="24"/>
-                <w:szCs w:val="24"/>
+                <w:rFonts w:eastAsia="SimSun" w:hint="eastAsia"/>
+                <w:sz w:val="24"/>
+                <w:szCs w:val="24"/>
+                <w:lang w:val="en-GB"/>
               </w:rPr>
               <w:t>some</w:t>
             </w:r>
             <w:r>
               <w:rPr>
-                <w:rFonts w:eastAsia="宋体"/>
-                <w:sz w:val="24"/>
-                <w:szCs w:val="24"/>
-              </w:rPr>
-              <w:t xml:space="preserve"> references </w:t>
-            </w:r>
-            <w:r>
-              <w:rPr>
-                <w:rFonts w:eastAsia="宋体"/>
-                <w:sz w:val="24"/>
-                <w:szCs w:val="24"/>
-              </w:rPr>
-              <w:t xml:space="preserve">on the environmental impacts of </w:t>
-            </w:r>
-            <w:r>
-              <w:rPr>
-                <w:rFonts w:eastAsia="宋体"/>
-                <w:sz w:val="24"/>
-                <w:szCs w:val="24"/>
-              </w:rPr>
-              <w:t>tidal power</w:t>
-            </w:r>
-            <w:r>
-              <w:rPr>
-                <w:rFonts w:eastAsia="宋体"/>
-                <w:sz w:val="24"/>
-                <w:szCs w:val="24"/>
-              </w:rPr>
-              <w:t>.</w:t>
+                <w:rFonts w:eastAsia="SimSun"/>
+                <w:sz w:val="24"/>
+                <w:szCs w:val="24"/>
+                <w:lang w:val="en-GB"/>
+              </w:rPr>
+              <w:t xml:space="preserve"> references on the environmental impacts of tidal power.</w:t>
             </w:r>
           </w:p>
           <w:p>
@@ -926,33 +886,36 @@
               <w:pStyle w:val="TableParagraph"/>
               <w:jc w:val="both"/>
               <w:rPr>
-                <w:rFonts w:eastAsia="宋体"/>
-                <w:sz w:val="24"/>
-                <w:szCs w:val="24"/>
-              </w:rPr>
-            </w:pPr>
-            <w:r>
-              <w:rPr>
-                <w:rFonts w:eastAsia="宋体"/>
-                <w:sz w:val="24"/>
-                <w:szCs w:val="24"/>
+                <w:rFonts w:eastAsia="SimSun"/>
+                <w:sz w:val="24"/>
+                <w:szCs w:val="24"/>
+                <w:lang w:val="en-GB"/>
+              </w:rPr>
+            </w:pPr>
+            <w:r>
+              <w:rPr>
+                <w:rFonts w:eastAsia="SimSun"/>
+                <w:sz w:val="24"/>
+                <w:szCs w:val="24"/>
+                <w:lang w:val="en-GB"/>
               </w:rPr>
               <w:t xml:space="preserve">Not enough information on tidal power about “Review sustainability in terms of saved CO2” has been </w:t>
             </w:r>
             <w:r>
               <w:rPr>
-                <w:rFonts w:eastAsia="宋体" w:hint="eastAsia"/>
-                <w:sz w:val="24"/>
-                <w:szCs w:val="24"/>
-                <w:lang w:eastAsia="zh-CN"/>
+                <w:rFonts w:eastAsia="SimSun" w:hint="eastAsia"/>
+                <w:sz w:val="24"/>
+                <w:szCs w:val="24"/>
+                <w:lang w:val="en-GB" w:eastAsia="zh-CN"/>
               </w:rPr>
               <w:t>searched</w:t>
             </w:r>
             <w:r>
               <w:rPr>
-                <w:rFonts w:eastAsia="宋体"/>
-                <w:sz w:val="24"/>
-                <w:szCs w:val="24"/>
+                <w:rFonts w:eastAsia="SimSun"/>
+                <w:sz w:val="24"/>
+                <w:szCs w:val="24"/>
+                <w:lang w:val="en-GB"/>
               </w:rPr>
               <w:t xml:space="preserve"> currently.</w:t>
             </w:r>
@@ -973,6 +936,7 @@
               <w:pStyle w:val="TableParagraph"/>
               <w:rPr>
                 <w:sz w:val="24"/>
+                <w:lang w:val="en-GB"/>
               </w:rPr>
             </w:pPr>
           </w:p>
@@ -992,6 +956,7 @@
               <w:pStyle w:val="TableParagraph"/>
               <w:rPr>
                 <w:sz w:val="24"/>
+                <w:lang w:val="en-GB"/>
               </w:rPr>
             </w:pPr>
           </w:p>
@@ -1011,6 +976,7 @@
               <w:pStyle w:val="TableParagraph"/>
               <w:rPr>
                 <w:sz w:val="24"/>
+                <w:lang w:val="en-GB"/>
               </w:rPr>
             </w:pPr>
           </w:p>
@@ -1040,7 +1006,7 @@
             </w:pPr>
             <w:r>
               <w:rPr>
-                <w:rFonts w:eastAsia="宋体"/>
+                <w:rFonts w:eastAsia="SimSun"/>
                 <w:sz w:val="24"/>
                 <w:szCs w:val="24"/>
               </w:rPr>
@@ -1048,7 +1014,7 @@
             </w:r>
             <w:r>
               <w:rPr>
-                <w:rFonts w:eastAsia="宋体"/>
+                <w:rFonts w:eastAsia="SimSun"/>
                 <w:sz w:val="24"/>
                 <w:szCs w:val="24"/>
               </w:rPr>
@@ -1056,7 +1022,7 @@
             </w:r>
             <w:r>
               <w:rPr>
-                <w:rFonts w:eastAsia="宋体"/>
+                <w:rFonts w:eastAsia="SimSun"/>
                 <w:sz w:val="24"/>
                 <w:szCs w:val="24"/>
               </w:rPr>
@@ -1084,7 +1050,7 @@
             </w:pPr>
             <w:r>
               <w:rPr>
-                <w:rFonts w:eastAsia="宋体" w:hint="eastAsia"/>
+                <w:rFonts w:eastAsia="SimSun" w:hint="eastAsia"/>
                 <w:sz w:val="21"/>
                 <w:szCs w:val="24"/>
               </w:rPr>
@@ -1092,7 +1058,7 @@
             </w:r>
             <w:r>
               <w:rPr>
-                <w:rFonts w:eastAsia="宋体"/>
+                <w:rFonts w:eastAsia="SimSun"/>
                 <w:sz w:val="21"/>
                 <w:szCs w:val="24"/>
               </w:rPr>
@@ -1116,63 +1082,53 @@
               <w:jc w:val="both"/>
               <w:rPr>
                 <w:sz w:val="24"/>
-              </w:rPr>
-            </w:pPr>
-            <w:r>
-              <w:rPr>
-                <w:rFonts w:eastAsia="宋体"/>
-                <w:sz w:val="24"/>
-                <w:szCs w:val="24"/>
+                <w:lang w:val="en-GB"/>
+              </w:rPr>
+            </w:pPr>
+            <w:r>
+              <w:rPr>
+                <w:rFonts w:eastAsia="SimSun"/>
+                <w:sz w:val="24"/>
+                <w:szCs w:val="24"/>
+                <w:lang w:val="en-GB"/>
               </w:rPr>
               <w:t>S</w:t>
             </w:r>
             <w:r>
               <w:rPr>
-                <w:rFonts w:eastAsia="宋体" w:hint="eastAsia"/>
-                <w:sz w:val="24"/>
-                <w:szCs w:val="24"/>
+                <w:rFonts w:eastAsia="SimSun" w:hint="eastAsia"/>
+                <w:sz w:val="24"/>
+                <w:szCs w:val="24"/>
+                <w:lang w:val="en-GB"/>
               </w:rPr>
               <w:t>earch</w:t>
             </w:r>
             <w:r>
               <w:rPr>
-                <w:rFonts w:eastAsia="宋体"/>
-                <w:sz w:val="24"/>
-                <w:szCs w:val="24"/>
+                <w:rFonts w:eastAsia="SimSun"/>
+                <w:sz w:val="24"/>
+                <w:szCs w:val="24"/>
+                <w:lang w:val="en-GB"/>
               </w:rPr>
               <w:t xml:space="preserve"> </w:t>
             </w:r>
             <w:r>
               <w:rPr>
-                <w:rFonts w:eastAsia="宋体" w:hint="eastAsia"/>
-                <w:sz w:val="24"/>
-                <w:szCs w:val="24"/>
+                <w:rFonts w:eastAsia="SimSun" w:hint="eastAsia"/>
+                <w:sz w:val="24"/>
+                <w:szCs w:val="24"/>
+                <w:lang w:val="en-GB"/>
               </w:rPr>
               <w:t>some</w:t>
             </w:r>
             <w:r>
               <w:rPr>
-                <w:rFonts w:eastAsia="宋体"/>
-                <w:sz w:val="24"/>
-                <w:szCs w:val="24"/>
-              </w:rPr>
-              <w:t xml:space="preserve"> references </w:t>
-            </w:r>
-            <w:r>
-              <w:rPr>
-                <w:rFonts w:eastAsia="宋体"/>
-                <w:sz w:val="24"/>
-                <w:szCs w:val="24"/>
-              </w:rPr>
-              <w:t xml:space="preserve">on the carbon dioxide emissions and environmental impacts of </w:t>
-            </w:r>
-            <w:r>
-              <w:rPr>
-                <w:rFonts w:eastAsia="宋体"/>
-                <w:sz w:val="24"/>
-                <w:szCs w:val="24"/>
-              </w:rPr>
-              <w:t>geothermal energy.</w:t>
+                <w:rFonts w:eastAsia="SimSun"/>
+                <w:sz w:val="24"/>
+                <w:szCs w:val="24"/>
+                <w:lang w:val="en-GB"/>
+              </w:rPr>
+              <w:t xml:space="preserve"> references on the carbon dioxide emissions and environmental impacts of geothermal energy.</w:t>
             </w:r>
           </w:p>
         </w:tc>
@@ -1191,6 +1147,7 @@
               <w:pStyle w:val="TableParagraph"/>
               <w:rPr>
                 <w:sz w:val="24"/>
+                <w:lang w:val="en-GB"/>
               </w:rPr>
             </w:pPr>
           </w:p>
@@ -1210,6 +1167,7 @@
               <w:pStyle w:val="TableParagraph"/>
               <w:rPr>
                 <w:sz w:val="24"/>
+                <w:lang w:val="en-GB"/>
               </w:rPr>
             </w:pPr>
           </w:p>
@@ -1229,6 +1187,7 @@
               <w:pStyle w:val="TableParagraph"/>
               <w:rPr>
                 <w:sz w:val="24"/>
+                <w:lang w:val="en-GB"/>
               </w:rPr>
             </w:pPr>
           </w:p>
@@ -1258,7 +1217,7 @@
             </w:pPr>
             <w:r>
               <w:rPr>
-                <w:rFonts w:eastAsia="宋体"/>
+                <w:rFonts w:eastAsia="SimSun"/>
                 <w:sz w:val="24"/>
                 <w:szCs w:val="24"/>
               </w:rPr>
@@ -1266,7 +1225,7 @@
             </w:r>
             <w:r>
               <w:rPr>
-                <w:rFonts w:eastAsia="宋体"/>
+                <w:rFonts w:eastAsia="SimSun"/>
                 <w:sz w:val="24"/>
                 <w:szCs w:val="24"/>
               </w:rPr>
@@ -1274,7 +1233,7 @@
             </w:r>
             <w:r>
               <w:rPr>
-                <w:rFonts w:eastAsia="宋体"/>
+                <w:rFonts w:eastAsia="SimSun"/>
                 <w:sz w:val="24"/>
                 <w:szCs w:val="24"/>
               </w:rPr>
@@ -1302,7 +1261,7 @@
             </w:pPr>
             <w:r>
               <w:rPr>
-                <w:rFonts w:eastAsia="宋体" w:hint="eastAsia"/>
+                <w:rFonts w:eastAsia="SimSun" w:hint="eastAsia"/>
                 <w:sz w:val="21"/>
                 <w:szCs w:val="24"/>
               </w:rPr>
@@ -1310,7 +1269,7 @@
             </w:r>
             <w:r>
               <w:rPr>
-                <w:rFonts w:eastAsia="宋体"/>
+                <w:rFonts w:eastAsia="SimSun"/>
                 <w:sz w:val="21"/>
                 <w:szCs w:val="24"/>
               </w:rPr>
@@ -1334,37 +1293,33 @@
               <w:jc w:val="both"/>
               <w:rPr>
                 <w:sz w:val="24"/>
-              </w:rPr>
-            </w:pPr>
-            <w:r>
-              <w:rPr>
-                <w:rFonts w:eastAsia="宋体"/>
-                <w:sz w:val="24"/>
-                <w:szCs w:val="24"/>
-              </w:rPr>
-              <w:t>S</w:t>
-            </w:r>
-            <w:r>
-              <w:rPr>
-                <w:rFonts w:eastAsia="宋体"/>
-                <w:sz w:val="24"/>
-                <w:szCs w:val="24"/>
-              </w:rPr>
-              <w:t>ort out th</w:t>
-            </w:r>
-            <w:r>
-              <w:rPr>
-                <w:rFonts w:eastAsia="宋体" w:hint="eastAsia"/>
-                <w:sz w:val="24"/>
-                <w:szCs w:val="24"/>
+                <w:lang w:val="en-GB"/>
+              </w:rPr>
+            </w:pPr>
+            <w:r>
+              <w:rPr>
+                <w:rFonts w:eastAsia="SimSun"/>
+                <w:sz w:val="24"/>
+                <w:szCs w:val="24"/>
+                <w:lang w:val="en-GB"/>
+              </w:rPr>
+              <w:t>Sort out th</w:t>
+            </w:r>
+            <w:r>
+              <w:rPr>
+                <w:rFonts w:eastAsia="SimSun" w:hint="eastAsia"/>
+                <w:sz w:val="24"/>
+                <w:szCs w:val="24"/>
+                <w:lang w:val="en-GB"/>
               </w:rPr>
               <w:t>e</w:t>
             </w:r>
             <w:r>
               <w:rPr>
-                <w:rFonts w:eastAsia="宋体"/>
-                <w:sz w:val="24"/>
-                <w:szCs w:val="24"/>
+                <w:rFonts w:eastAsia="SimSun"/>
+                <w:sz w:val="24"/>
+                <w:szCs w:val="24"/>
+                <w:lang w:val="en-GB"/>
               </w:rPr>
               <w:t xml:space="preserve"> references about these four Renewable energies.</w:t>
             </w:r>
@@ -1385,6 +1340,7 @@
               <w:pStyle w:val="TableParagraph"/>
               <w:rPr>
                 <w:sz w:val="24"/>
+                <w:lang w:val="en-GB"/>
               </w:rPr>
             </w:pPr>
           </w:p>
@@ -1404,6 +1360,7 @@
               <w:pStyle w:val="TableParagraph"/>
               <w:rPr>
                 <w:sz w:val="24"/>
+                <w:lang w:val="en-GB"/>
               </w:rPr>
             </w:pPr>
           </w:p>
@@ -1423,6 +1380,7 @@
               <w:pStyle w:val="TableParagraph"/>
               <w:rPr>
                 <w:sz w:val="24"/>
+                <w:lang w:val="en-GB"/>
               </w:rPr>
             </w:pPr>
           </w:p>
@@ -1452,7 +1410,7 @@
             </w:pPr>
             <w:r>
               <w:rPr>
-                <w:rFonts w:eastAsia="宋体"/>
+                <w:rFonts w:eastAsia="SimSun"/>
                 <w:sz w:val="24"/>
                 <w:szCs w:val="24"/>
               </w:rPr>
@@ -1460,7 +1418,7 @@
             </w:r>
             <w:r>
               <w:rPr>
-                <w:rFonts w:eastAsia="宋体"/>
+                <w:rFonts w:eastAsia="SimSun"/>
                 <w:sz w:val="24"/>
                 <w:szCs w:val="24"/>
               </w:rPr>
@@ -1468,7 +1426,7 @@
             </w:r>
             <w:r>
               <w:rPr>
-                <w:rFonts w:eastAsia="宋体"/>
+                <w:rFonts w:eastAsia="SimSun"/>
                 <w:sz w:val="24"/>
                 <w:szCs w:val="24"/>
               </w:rPr>
@@ -1496,7 +1454,7 @@
             </w:pPr>
             <w:r>
               <w:rPr>
-                <w:rFonts w:eastAsia="宋体" w:hint="eastAsia"/>
+                <w:rFonts w:eastAsia="SimSun" w:hint="eastAsia"/>
                 <w:sz w:val="21"/>
                 <w:szCs w:val="24"/>
                 <w:lang w:eastAsia="zh-CN"/>
@@ -1505,7 +1463,7 @@
             </w:r>
             <w:r>
               <w:rPr>
-                <w:rFonts w:eastAsia="宋体"/>
+                <w:rFonts w:eastAsia="SimSun"/>
                 <w:sz w:val="21"/>
                 <w:szCs w:val="24"/>
               </w:rPr>
@@ -1621,7 +1579,7 @@
             </w:pPr>
             <w:r>
               <w:rPr>
-                <w:rFonts w:eastAsia="宋体"/>
+                <w:rFonts w:eastAsia="SimSun"/>
                 <w:sz w:val="24"/>
                 <w:szCs w:val="24"/>
               </w:rPr>
@@ -1629,7 +1587,7 @@
             </w:r>
             <w:r>
               <w:rPr>
-                <w:rFonts w:eastAsia="宋体"/>
+                <w:rFonts w:eastAsia="SimSun"/>
                 <w:sz w:val="24"/>
                 <w:szCs w:val="24"/>
               </w:rPr>
@@ -1637,7 +1595,7 @@
             </w:r>
             <w:r>
               <w:rPr>
-                <w:rFonts w:eastAsia="宋体"/>
+                <w:rFonts w:eastAsia="SimSun"/>
                 <w:sz w:val="24"/>
                 <w:szCs w:val="24"/>
               </w:rPr>
@@ -1665,7 +1623,7 @@
             </w:pPr>
             <w:r>
               <w:rPr>
-                <w:rFonts w:eastAsia="宋体"/>
+                <w:rFonts w:eastAsia="SimSun"/>
                 <w:sz w:val="21"/>
                 <w:szCs w:val="24"/>
               </w:rPr>
@@ -1689,88 +1647,71 @@
               <w:jc w:val="both"/>
               <w:rPr>
                 <w:sz w:val="24"/>
-              </w:rPr>
-            </w:pPr>
-            <w:r>
-              <w:rPr>
-                <w:rFonts w:eastAsia="宋体" w:hint="eastAsia"/>
-                <w:sz w:val="24"/>
-                <w:szCs w:val="24"/>
-                <w:lang w:eastAsia="zh-CN"/>
+                <w:lang w:val="en-GB"/>
+              </w:rPr>
+            </w:pPr>
+            <w:r>
+              <w:rPr>
+                <w:rFonts w:eastAsia="SimSun" w:hint="eastAsia"/>
+                <w:sz w:val="24"/>
+                <w:szCs w:val="24"/>
+                <w:lang w:val="en-GB" w:eastAsia="zh-CN"/>
               </w:rPr>
               <w:t>S</w:t>
             </w:r>
             <w:r>
               <w:rPr>
-                <w:rFonts w:eastAsia="宋体" w:hint="eastAsia"/>
-                <w:sz w:val="24"/>
-                <w:szCs w:val="24"/>
+                <w:rFonts w:eastAsia="SimSun" w:hint="eastAsia"/>
+                <w:sz w:val="24"/>
+                <w:szCs w:val="24"/>
+                <w:lang w:val="en-GB"/>
               </w:rPr>
               <w:t>earch</w:t>
             </w:r>
             <w:r>
               <w:rPr>
-                <w:rFonts w:eastAsia="宋体"/>
-                <w:sz w:val="24"/>
-                <w:szCs w:val="24"/>
+                <w:rFonts w:eastAsia="SimSun"/>
+                <w:sz w:val="24"/>
+                <w:szCs w:val="24"/>
+                <w:lang w:val="en-GB"/>
               </w:rPr>
               <w:t xml:space="preserve"> </w:t>
             </w:r>
             <w:r>
               <w:rPr>
-                <w:rFonts w:eastAsia="宋体" w:hint="eastAsia"/>
-                <w:sz w:val="24"/>
-                <w:szCs w:val="24"/>
+                <w:rFonts w:eastAsia="SimSun" w:hint="eastAsia"/>
+                <w:sz w:val="24"/>
+                <w:szCs w:val="24"/>
+                <w:lang w:val="en-GB"/>
               </w:rPr>
               <w:t>some</w:t>
             </w:r>
             <w:r>
               <w:rPr>
-                <w:rFonts w:eastAsia="宋体"/>
-                <w:sz w:val="24"/>
-                <w:szCs w:val="24"/>
-              </w:rPr>
-              <w:t xml:space="preserve"> </w:t>
-            </w:r>
-            <w:r>
-              <w:rPr>
-                <w:rFonts w:eastAsia="宋体"/>
-                <w:sz w:val="24"/>
-                <w:szCs w:val="24"/>
-              </w:rPr>
-              <w:t>references</w:t>
-            </w:r>
-            <w:r>
-              <w:rPr>
-                <w:rFonts w:eastAsia="宋体"/>
-                <w:sz w:val="24"/>
-                <w:szCs w:val="24"/>
-              </w:rPr>
-              <w:t xml:space="preserve"> </w:t>
-            </w:r>
-            <w:r>
-              <w:rPr>
-                <w:rFonts w:eastAsia="宋体" w:hint="eastAsia"/>
-                <w:sz w:val="24"/>
-                <w:szCs w:val="24"/>
+                <w:rFonts w:eastAsia="SimSun"/>
+                <w:sz w:val="24"/>
+                <w:szCs w:val="24"/>
+                <w:lang w:val="en-GB"/>
+              </w:rPr>
+              <w:t xml:space="preserve"> references </w:t>
+            </w:r>
+            <w:r>
+              <w:rPr>
+                <w:rFonts w:eastAsia="SimSun" w:hint="eastAsia"/>
+                <w:sz w:val="24"/>
+                <w:szCs w:val="24"/>
+                <w:lang w:val="en-GB"/>
               </w:rPr>
               <w:t>about</w:t>
             </w:r>
             <w:r>
               <w:rPr>
-                <w:rFonts w:eastAsia="宋体"/>
-                <w:sz w:val="24"/>
-                <w:szCs w:val="24"/>
-              </w:rPr>
-              <w:t xml:space="preserve"> </w:t>
-            </w:r>
-            <w:r>
-              <w:rPr>
-                <w:rFonts w:eastAsia="宋体"/>
-                <w:sz w:val="24"/>
-                <w:szCs w:val="24"/>
-              </w:rPr>
-              <w:t>"Review sustainability in terms of saved CO2" on tidal energy.</w:t>
+                <w:rFonts w:eastAsia="SimSun"/>
+                <w:sz w:val="24"/>
+                <w:szCs w:val="24"/>
+                <w:lang w:val="en-GB"/>
+              </w:rPr>
+              <w:t xml:space="preserve"> "Review sustainability in terms of saved CO2" on tidal energy.</w:t>
             </w:r>
           </w:p>
         </w:tc>
@@ -1789,6 +1730,7 @@
               <w:pStyle w:val="TableParagraph"/>
               <w:rPr>
                 <w:sz w:val="24"/>
+                <w:lang w:val="en-GB"/>
               </w:rPr>
             </w:pPr>
           </w:p>
@@ -1808,6 +1750,7 @@
               <w:pStyle w:val="TableParagraph"/>
               <w:rPr>
                 <w:sz w:val="24"/>
+                <w:lang w:val="en-GB"/>
               </w:rPr>
             </w:pPr>
           </w:p>
@@ -1827,6 +1770,7 @@
               <w:pStyle w:val="TableParagraph"/>
               <w:rPr>
                 <w:sz w:val="24"/>
+                <w:lang w:val="en-GB"/>
               </w:rPr>
             </w:pPr>
           </w:p>
@@ -1856,7 +1800,7 @@
             </w:pPr>
             <w:r>
               <w:rPr>
-                <w:rFonts w:eastAsia="宋体"/>
+                <w:rFonts w:eastAsia="SimSun"/>
                 <w:sz w:val="24"/>
                 <w:szCs w:val="24"/>
               </w:rPr>
@@ -1864,7 +1808,7 @@
             </w:r>
             <w:r>
               <w:rPr>
-                <w:rFonts w:eastAsia="宋体"/>
+                <w:rFonts w:eastAsia="SimSun"/>
                 <w:sz w:val="24"/>
                 <w:szCs w:val="24"/>
               </w:rPr>
@@ -1872,7 +1816,7 @@
             </w:r>
             <w:r>
               <w:rPr>
-                <w:rFonts w:eastAsia="宋体"/>
+                <w:rFonts w:eastAsia="SimSun"/>
                 <w:sz w:val="24"/>
                 <w:szCs w:val="24"/>
               </w:rPr>
@@ -1900,7 +1844,7 @@
             </w:pPr>
             <w:r>
               <w:rPr>
-                <w:rFonts w:eastAsia="宋体" w:hint="eastAsia"/>
+                <w:rFonts w:eastAsia="SimSun" w:hint="eastAsia"/>
                 <w:sz w:val="21"/>
                 <w:szCs w:val="24"/>
               </w:rPr>
@@ -1908,7 +1852,7 @@
             </w:r>
             <w:r>
               <w:rPr>
-                <w:rFonts w:eastAsia="宋体"/>
+                <w:rFonts w:eastAsia="SimSun"/>
                 <w:sz w:val="21"/>
                 <w:szCs w:val="24"/>
               </w:rPr>
@@ -1932,88 +1876,71 @@
               <w:jc w:val="both"/>
               <w:rPr>
                 <w:sz w:val="24"/>
-              </w:rPr>
-            </w:pPr>
-            <w:r>
-              <w:rPr>
-                <w:rFonts w:eastAsia="宋体" w:hint="eastAsia"/>
-                <w:sz w:val="24"/>
-                <w:szCs w:val="24"/>
-                <w:lang w:eastAsia="zh-CN"/>
+                <w:lang w:val="en-GB"/>
+              </w:rPr>
+            </w:pPr>
+            <w:r>
+              <w:rPr>
+                <w:rFonts w:eastAsia="SimSun" w:hint="eastAsia"/>
+                <w:sz w:val="24"/>
+                <w:szCs w:val="24"/>
+                <w:lang w:val="en-GB" w:eastAsia="zh-CN"/>
               </w:rPr>
               <w:t>S</w:t>
             </w:r>
             <w:r>
               <w:rPr>
-                <w:rFonts w:eastAsia="宋体" w:hint="eastAsia"/>
-                <w:sz w:val="24"/>
-                <w:szCs w:val="24"/>
+                <w:rFonts w:eastAsia="SimSun" w:hint="eastAsia"/>
+                <w:sz w:val="24"/>
+                <w:szCs w:val="24"/>
+                <w:lang w:val="en-GB"/>
               </w:rPr>
               <w:t>earch</w:t>
             </w:r>
             <w:r>
               <w:rPr>
-                <w:rFonts w:eastAsia="宋体"/>
-                <w:sz w:val="24"/>
-                <w:szCs w:val="24"/>
+                <w:rFonts w:eastAsia="SimSun"/>
+                <w:sz w:val="24"/>
+                <w:szCs w:val="24"/>
+                <w:lang w:val="en-GB"/>
               </w:rPr>
               <w:t xml:space="preserve"> </w:t>
             </w:r>
             <w:r>
               <w:rPr>
-                <w:rFonts w:eastAsia="宋体" w:hint="eastAsia"/>
-                <w:sz w:val="24"/>
-                <w:szCs w:val="24"/>
+                <w:rFonts w:eastAsia="SimSun" w:hint="eastAsia"/>
+                <w:sz w:val="24"/>
+                <w:szCs w:val="24"/>
+                <w:lang w:val="en-GB"/>
               </w:rPr>
               <w:t>some</w:t>
             </w:r>
             <w:r>
               <w:rPr>
-                <w:rFonts w:eastAsia="宋体"/>
-                <w:sz w:val="24"/>
-                <w:szCs w:val="24"/>
-              </w:rPr>
-              <w:t xml:space="preserve"> </w:t>
-            </w:r>
-            <w:r>
-              <w:rPr>
-                <w:rFonts w:eastAsia="宋体"/>
-                <w:sz w:val="24"/>
-                <w:szCs w:val="24"/>
-              </w:rPr>
-              <w:t>references</w:t>
-            </w:r>
-            <w:r>
-              <w:rPr>
-                <w:rFonts w:eastAsia="宋体"/>
-                <w:sz w:val="24"/>
-                <w:szCs w:val="24"/>
-              </w:rPr>
-              <w:t xml:space="preserve"> </w:t>
-            </w:r>
-            <w:r>
-              <w:rPr>
-                <w:rFonts w:eastAsia="宋体" w:hint="eastAsia"/>
-                <w:sz w:val="24"/>
-                <w:szCs w:val="24"/>
+                <w:rFonts w:eastAsia="SimSun"/>
+                <w:sz w:val="24"/>
+                <w:szCs w:val="24"/>
+                <w:lang w:val="en-GB"/>
+              </w:rPr>
+              <w:t xml:space="preserve"> references </w:t>
+            </w:r>
+            <w:r>
+              <w:rPr>
+                <w:rFonts w:eastAsia="SimSun" w:hint="eastAsia"/>
+                <w:sz w:val="24"/>
+                <w:szCs w:val="24"/>
+                <w:lang w:val="en-GB"/>
               </w:rPr>
               <w:t>about</w:t>
             </w:r>
             <w:r>
               <w:rPr>
-                <w:rFonts w:eastAsia="宋体"/>
-                <w:sz w:val="24"/>
-                <w:szCs w:val="24"/>
-              </w:rPr>
-              <w:t xml:space="preserve"> </w:t>
-            </w:r>
-            <w:r>
-              <w:rPr>
-                <w:rFonts w:eastAsia="宋体"/>
-                <w:sz w:val="24"/>
-                <w:szCs w:val="24"/>
-              </w:rPr>
-              <w:t>“Preventive measures needed in the construction process” for wind power.</w:t>
+                <w:rFonts w:eastAsia="SimSun"/>
+                <w:sz w:val="24"/>
+                <w:szCs w:val="24"/>
+                <w:lang w:val="en-GB"/>
+              </w:rPr>
+              <w:t xml:space="preserve"> “Preventive measures needed in the construction process” for wind power.</w:t>
             </w:r>
           </w:p>
         </w:tc>
@@ -2032,6 +1959,7 @@
               <w:pStyle w:val="TableParagraph"/>
               <w:rPr>
                 <w:sz w:val="24"/>
+                <w:lang w:val="en-GB"/>
               </w:rPr>
             </w:pPr>
           </w:p>
@@ -2051,6 +1979,7 @@
               <w:pStyle w:val="TableParagraph"/>
               <w:rPr>
                 <w:sz w:val="24"/>
+                <w:lang w:val="en-GB"/>
               </w:rPr>
             </w:pPr>
           </w:p>
@@ -2070,6 +1999,7 @@
               <w:pStyle w:val="TableParagraph"/>
               <w:rPr>
                 <w:sz w:val="24"/>
+                <w:lang w:val="en-GB"/>
               </w:rPr>
             </w:pPr>
           </w:p>
@@ -2099,7 +2029,7 @@
             </w:pPr>
             <w:r>
               <w:rPr>
-                <w:rFonts w:eastAsia="宋体"/>
+                <w:rFonts w:eastAsia="SimSun"/>
                 <w:sz w:val="24"/>
                 <w:szCs w:val="24"/>
               </w:rPr>
@@ -2107,7 +2037,7 @@
             </w:r>
             <w:r>
               <w:rPr>
-                <w:rFonts w:eastAsia="宋体"/>
+                <w:rFonts w:eastAsia="SimSun"/>
                 <w:sz w:val="24"/>
                 <w:szCs w:val="24"/>
               </w:rPr>
@@ -2135,7 +2065,7 @@
             </w:pPr>
             <w:r>
               <w:rPr>
-                <w:rFonts w:eastAsia="宋体"/>
+                <w:rFonts w:eastAsia="SimSun"/>
                 <w:sz w:val="21"/>
                 <w:szCs w:val="24"/>
               </w:rPr>
@@ -2159,45 +2089,51 @@
               <w:jc w:val="both"/>
               <w:rPr>
                 <w:sz w:val="24"/>
-              </w:rPr>
-            </w:pPr>
-            <w:r>
-              <w:rPr>
-                <w:rFonts w:eastAsia="宋体"/>
-                <w:sz w:val="24"/>
-                <w:szCs w:val="24"/>
+                <w:lang w:val="en-GB"/>
+              </w:rPr>
+            </w:pPr>
+            <w:r>
+              <w:rPr>
+                <w:rFonts w:eastAsia="SimSun"/>
+                <w:sz w:val="24"/>
+                <w:szCs w:val="24"/>
+                <w:lang w:val="en-GB"/>
               </w:rPr>
               <w:t>S</w:t>
             </w:r>
             <w:r>
               <w:rPr>
-                <w:rFonts w:eastAsia="宋体" w:hint="eastAsia"/>
-                <w:sz w:val="24"/>
-                <w:szCs w:val="24"/>
+                <w:rFonts w:eastAsia="SimSun" w:hint="eastAsia"/>
+                <w:sz w:val="24"/>
+                <w:szCs w:val="24"/>
+                <w:lang w:val="en-GB"/>
               </w:rPr>
               <w:t>earch</w:t>
             </w:r>
             <w:r>
               <w:rPr>
-                <w:rFonts w:eastAsia="宋体"/>
-                <w:sz w:val="24"/>
-                <w:szCs w:val="24"/>
+                <w:rFonts w:eastAsia="SimSun"/>
+                <w:sz w:val="24"/>
+                <w:szCs w:val="24"/>
+                <w:lang w:val="en-GB"/>
               </w:rPr>
               <w:t xml:space="preserve"> </w:t>
             </w:r>
             <w:r>
               <w:rPr>
-                <w:rFonts w:eastAsia="宋体" w:hint="eastAsia"/>
-                <w:sz w:val="24"/>
-                <w:szCs w:val="24"/>
+                <w:rFonts w:eastAsia="SimSun" w:hint="eastAsia"/>
+                <w:sz w:val="24"/>
+                <w:szCs w:val="24"/>
+                <w:lang w:val="en-GB"/>
               </w:rPr>
               <w:t>some</w:t>
             </w:r>
             <w:r>
               <w:rPr>
-                <w:rFonts w:eastAsia="宋体"/>
-                <w:sz w:val="24"/>
-                <w:szCs w:val="24"/>
+                <w:rFonts w:eastAsia="SimSun"/>
+                <w:sz w:val="24"/>
+                <w:szCs w:val="24"/>
+                <w:lang w:val="en-GB"/>
               </w:rPr>
               <w:t xml:space="preserve"> references to "Preventive measures needed in the construction process" on solar energy.</w:t>
             </w:r>
@@ -2218,6 +2154,7 @@
               <w:pStyle w:val="TableParagraph"/>
               <w:rPr>
                 <w:sz w:val="24"/>
+                <w:lang w:val="en-GB"/>
               </w:rPr>
             </w:pPr>
           </w:p>
@@ -2237,6 +2174,7 @@
               <w:pStyle w:val="TableParagraph"/>
               <w:rPr>
                 <w:sz w:val="24"/>
+                <w:lang w:val="en-GB"/>
               </w:rPr>
             </w:pPr>
           </w:p>
@@ -2256,6 +2194,7 @@
               <w:pStyle w:val="TableParagraph"/>
               <w:rPr>
                 <w:sz w:val="24"/>
+                <w:lang w:val="en-GB"/>
               </w:rPr>
             </w:pPr>
           </w:p>
@@ -2285,7 +2224,7 @@
             </w:pPr>
             <w:r>
               <w:rPr>
-                <w:rFonts w:eastAsia="宋体"/>
+                <w:rFonts w:eastAsia="SimSun"/>
                 <w:sz w:val="24"/>
                 <w:szCs w:val="24"/>
               </w:rPr>
@@ -2293,7 +2232,7 @@
             </w:r>
             <w:r>
               <w:rPr>
-                <w:rFonts w:eastAsia="宋体"/>
+                <w:rFonts w:eastAsia="SimSun"/>
                 <w:sz w:val="24"/>
                 <w:szCs w:val="24"/>
               </w:rPr>
@@ -2321,7 +2260,7 @@
             </w:pPr>
             <w:r>
               <w:rPr>
-                <w:rFonts w:eastAsia="宋体"/>
+                <w:rFonts w:eastAsia="SimSun"/>
                 <w:sz w:val="21"/>
                 <w:szCs w:val="24"/>
               </w:rPr>
@@ -2345,63 +2284,53 @@
               <w:jc w:val="both"/>
               <w:rPr>
                 <w:sz w:val="24"/>
-              </w:rPr>
-            </w:pPr>
-            <w:r>
-              <w:rPr>
-                <w:rFonts w:eastAsia="宋体"/>
-                <w:sz w:val="24"/>
-                <w:szCs w:val="24"/>
+                <w:lang w:val="en-GB"/>
+              </w:rPr>
+            </w:pPr>
+            <w:r>
+              <w:rPr>
+                <w:rFonts w:eastAsia="SimSun"/>
+                <w:sz w:val="24"/>
+                <w:szCs w:val="24"/>
+                <w:lang w:val="en-GB"/>
               </w:rPr>
               <w:t>S</w:t>
             </w:r>
             <w:r>
               <w:rPr>
-                <w:rFonts w:eastAsia="宋体" w:hint="eastAsia"/>
-                <w:sz w:val="24"/>
-                <w:szCs w:val="24"/>
+                <w:rFonts w:eastAsia="SimSun" w:hint="eastAsia"/>
+                <w:sz w:val="24"/>
+                <w:szCs w:val="24"/>
+                <w:lang w:val="en-GB"/>
               </w:rPr>
               <w:t>earch</w:t>
             </w:r>
             <w:r>
               <w:rPr>
-                <w:rFonts w:eastAsia="宋体"/>
-                <w:sz w:val="24"/>
-                <w:szCs w:val="24"/>
+                <w:rFonts w:eastAsia="SimSun"/>
+                <w:sz w:val="24"/>
+                <w:szCs w:val="24"/>
+                <w:lang w:val="en-GB"/>
               </w:rPr>
               <w:t xml:space="preserve"> </w:t>
             </w:r>
             <w:r>
               <w:rPr>
-                <w:rFonts w:eastAsia="宋体" w:hint="eastAsia"/>
-                <w:sz w:val="24"/>
-                <w:szCs w:val="24"/>
+                <w:rFonts w:eastAsia="SimSun" w:hint="eastAsia"/>
+                <w:sz w:val="24"/>
+                <w:szCs w:val="24"/>
+                <w:lang w:val="en-GB"/>
               </w:rPr>
               <w:t>some</w:t>
             </w:r>
             <w:r>
               <w:rPr>
-                <w:rFonts w:eastAsia="宋体"/>
-                <w:sz w:val="24"/>
-                <w:szCs w:val="24"/>
-              </w:rPr>
-              <w:t xml:space="preserve"> references </w:t>
-            </w:r>
-            <w:r>
-              <w:rPr>
-                <w:rFonts w:eastAsia="宋体"/>
-                <w:sz w:val="24"/>
-                <w:szCs w:val="24"/>
-              </w:rPr>
-              <w:t xml:space="preserve">about </w:t>
-            </w:r>
-            <w:r>
-              <w:rPr>
-                <w:rFonts w:eastAsia="宋体"/>
-                <w:sz w:val="24"/>
-                <w:szCs w:val="24"/>
-              </w:rPr>
-              <w:t>"Preventive measures needed in the construction process" for tidal energy.</w:t>
+                <w:rFonts w:eastAsia="SimSun"/>
+                <w:sz w:val="24"/>
+                <w:szCs w:val="24"/>
+                <w:lang w:val="en-GB"/>
+              </w:rPr>
+              <w:t xml:space="preserve"> references about "Preventive measures needed in the construction process" for tidal energy.</w:t>
             </w:r>
           </w:p>
         </w:tc>
@@ -2420,6 +2349,7 @@
               <w:pStyle w:val="TableParagraph"/>
               <w:rPr>
                 <w:sz w:val="24"/>
+                <w:lang w:val="en-GB"/>
               </w:rPr>
             </w:pPr>
           </w:p>
@@ -2439,6 +2369,7 @@
               <w:pStyle w:val="TableParagraph"/>
               <w:rPr>
                 <w:sz w:val="24"/>
+                <w:lang w:val="en-GB"/>
               </w:rPr>
             </w:pPr>
           </w:p>
@@ -2458,6 +2389,7 @@
               <w:pStyle w:val="TableParagraph"/>
               <w:rPr>
                 <w:sz w:val="24"/>
+                <w:lang w:val="en-GB"/>
               </w:rPr>
             </w:pPr>
           </w:p>
@@ -2487,7 +2419,7 @@
             </w:pPr>
             <w:r>
               <w:rPr>
-                <w:rFonts w:eastAsia="宋体"/>
+                <w:rFonts w:eastAsia="SimSun"/>
                 <w:sz w:val="24"/>
                 <w:szCs w:val="24"/>
               </w:rPr>
@@ -2495,7 +2427,7 @@
             </w:r>
             <w:r>
               <w:rPr>
-                <w:rFonts w:eastAsia="宋体"/>
+                <w:rFonts w:eastAsia="SimSun"/>
                 <w:sz w:val="24"/>
                 <w:szCs w:val="24"/>
               </w:rPr>
@@ -2523,7 +2455,7 @@
             </w:pPr>
             <w:r>
               <w:rPr>
-                <w:rFonts w:eastAsia="宋体" w:hint="eastAsia"/>
+                <w:rFonts w:eastAsia="SimSun" w:hint="eastAsia"/>
                 <w:sz w:val="21"/>
                 <w:szCs w:val="24"/>
               </w:rPr>
@@ -2531,7 +2463,7 @@
             </w:r>
             <w:r>
               <w:rPr>
-                <w:rFonts w:eastAsia="宋体"/>
+                <w:rFonts w:eastAsia="SimSun"/>
                 <w:sz w:val="21"/>
                 <w:szCs w:val="24"/>
               </w:rPr>
@@ -2555,109 +2487,78 @@
               <w:jc w:val="both"/>
               <w:rPr>
                 <w:sz w:val="24"/>
-              </w:rPr>
-            </w:pPr>
-            <w:r>
-              <w:rPr>
-                <w:rFonts w:eastAsia="宋体"/>
-                <w:sz w:val="24"/>
-                <w:szCs w:val="24"/>
-              </w:rPr>
-              <w:t>S</w:t>
-            </w:r>
-            <w:r>
-              <w:rPr>
-                <w:rFonts w:eastAsia="宋体"/>
-                <w:sz w:val="24"/>
-                <w:szCs w:val="24"/>
-              </w:rPr>
-              <w:t xml:space="preserve">tudy whether the island </w:t>
-            </w:r>
-            <w:r>
-              <w:rPr>
-                <w:rFonts w:eastAsia="宋体" w:hint="eastAsia"/>
-                <w:sz w:val="24"/>
-                <w:szCs w:val="24"/>
+                <w:lang w:val="en-GB"/>
+              </w:rPr>
+            </w:pPr>
+            <w:r>
+              <w:rPr>
+                <w:rFonts w:eastAsia="SimSun"/>
+                <w:sz w:val="24"/>
+                <w:szCs w:val="24"/>
+                <w:lang w:val="en-GB"/>
+              </w:rPr>
+              <w:t xml:space="preserve">Study whether the island </w:t>
+            </w:r>
+            <w:r>
+              <w:rPr>
+                <w:rFonts w:eastAsia="SimSun" w:hint="eastAsia"/>
+                <w:sz w:val="24"/>
+                <w:szCs w:val="24"/>
+                <w:lang w:val="en-GB"/>
               </w:rPr>
               <w:t>c</w:t>
             </w:r>
             <w:r>
               <w:rPr>
-                <w:rFonts w:eastAsia="宋体"/>
-                <w:sz w:val="24"/>
-                <w:szCs w:val="24"/>
-              </w:rPr>
-              <w:t>an</w:t>
-            </w:r>
-            <w:r>
-              <w:rPr>
-                <w:rFonts w:eastAsia="宋体"/>
-                <w:sz w:val="24"/>
-                <w:szCs w:val="24"/>
-              </w:rPr>
-              <w:t xml:space="preserve"> sell excess electricity to other areas</w:t>
-            </w:r>
-            <w:r>
-              <w:rPr>
-                <w:rFonts w:eastAsia="宋体"/>
-                <w:sz w:val="24"/>
-                <w:szCs w:val="24"/>
+                <w:rFonts w:eastAsia="SimSun"/>
+                <w:sz w:val="24"/>
+                <w:szCs w:val="24"/>
+                <w:lang w:val="en-GB"/>
+              </w:rPr>
+              <w:t xml:space="preserve">an sell excess electricity to other areas </w:t>
+            </w:r>
+            <w:r>
+              <w:rPr>
+                <w:rFonts w:eastAsia="SimSun" w:hint="eastAsia"/>
+                <w:sz w:val="24"/>
+                <w:szCs w:val="24"/>
+                <w:lang w:val="en-GB"/>
+              </w:rPr>
+              <w:t>and</w:t>
+            </w:r>
+            <w:r>
+              <w:rPr>
+                <w:rFonts w:eastAsia="SimSun"/>
+                <w:sz w:val="24"/>
+                <w:szCs w:val="24"/>
+                <w:lang w:val="en-GB"/>
               </w:rPr>
               <w:t xml:space="preserve"> </w:t>
             </w:r>
             <w:r>
               <w:rPr>
-                <w:rFonts w:eastAsia="宋体" w:hint="eastAsia"/>
-                <w:sz w:val="24"/>
-                <w:szCs w:val="24"/>
-              </w:rPr>
-              <w:t>and</w:t>
-            </w:r>
-            <w:r>
-              <w:rPr>
-                <w:rFonts w:eastAsia="宋体"/>
-                <w:sz w:val="24"/>
-                <w:szCs w:val="24"/>
-              </w:rPr>
-              <w:t xml:space="preserve"> </w:t>
-            </w:r>
-            <w:r>
-              <w:rPr>
-                <w:rFonts w:eastAsia="宋体" w:hint="eastAsia"/>
-                <w:sz w:val="24"/>
-                <w:szCs w:val="24"/>
+                <w:rFonts w:eastAsia="SimSun" w:hint="eastAsia"/>
+                <w:sz w:val="24"/>
+                <w:szCs w:val="24"/>
+                <w:lang w:val="en-GB"/>
               </w:rPr>
               <w:t>search</w:t>
             </w:r>
             <w:r>
               <w:rPr>
-                <w:rFonts w:eastAsia="宋体"/>
-                <w:sz w:val="24"/>
-                <w:szCs w:val="24"/>
-              </w:rPr>
-              <w:t xml:space="preserve"> </w:t>
-            </w:r>
-            <w:r>
-              <w:rPr>
-                <w:rFonts w:eastAsia="宋体"/>
-                <w:sz w:val="24"/>
-                <w:szCs w:val="24"/>
-              </w:rPr>
-              <w:t>some</w:t>
-            </w:r>
-            <w:r>
-              <w:rPr>
-                <w:rFonts w:eastAsia="宋体"/>
-                <w:sz w:val="24"/>
-                <w:szCs w:val="24"/>
-              </w:rPr>
-              <w:t xml:space="preserve"> ways to store electricity that are commonly used in renewable </w:t>
-            </w:r>
-            <w:r>
-              <w:rPr>
-                <w:rFonts w:eastAsia="宋体"/>
-                <w:sz w:val="24"/>
-                <w:szCs w:val="24"/>
+                <w:rFonts w:eastAsia="SimSun"/>
+                <w:sz w:val="24"/>
+                <w:szCs w:val="24"/>
+                <w:lang w:val="en-GB"/>
+              </w:rPr>
+              <w:t xml:space="preserve"> some ways to store electricity that are commonly used in renewable </w:t>
+            </w:r>
+            <w:r>
+              <w:rPr>
+                <w:rFonts w:eastAsia="SimSun"/>
+                <w:sz w:val="24"/>
+                <w:szCs w:val="24"/>
+                <w:lang w:val="en-GB"/>
               </w:rPr>
               <w:lastRenderedPageBreak/>
               <w:t>energy.</w:t>
@@ -2679,6 +2580,7 @@
               <w:pStyle w:val="TableParagraph"/>
               <w:rPr>
                 <w:sz w:val="24"/>
+                <w:lang w:val="en-GB"/>
               </w:rPr>
             </w:pPr>
           </w:p>
@@ -2698,6 +2600,7 @@
               <w:pStyle w:val="TableParagraph"/>
               <w:rPr>
                 <w:sz w:val="24"/>
+                <w:lang w:val="en-GB"/>
               </w:rPr>
             </w:pPr>
           </w:p>
@@ -2717,6 +2620,7 @@
               <w:pStyle w:val="TableParagraph"/>
               <w:rPr>
                 <w:sz w:val="24"/>
+                <w:lang w:val="en-GB"/>
               </w:rPr>
             </w:pPr>
           </w:p>
@@ -2746,7 +2650,7 @@
             </w:pPr>
             <w:r>
               <w:rPr>
-                <w:rFonts w:eastAsia="宋体"/>
+                <w:rFonts w:eastAsia="SimSun"/>
                 <w:sz w:val="24"/>
                 <w:szCs w:val="24"/>
               </w:rPr>
@@ -2754,7 +2658,7 @@
             </w:r>
             <w:r>
               <w:rPr>
-                <w:rFonts w:eastAsia="宋体"/>
+                <w:rFonts w:eastAsia="SimSun"/>
                 <w:sz w:val="24"/>
                 <w:szCs w:val="24"/>
               </w:rPr>
@@ -2782,7 +2686,7 @@
             </w:pPr>
             <w:r>
               <w:rPr>
-                <w:rFonts w:eastAsia="宋体" w:hint="eastAsia"/>
+                <w:rFonts w:eastAsia="SimSun" w:hint="eastAsia"/>
                 <w:sz w:val="21"/>
                 <w:szCs w:val="24"/>
               </w:rPr>
@@ -2790,7 +2694,7 @@
             </w:r>
             <w:r>
               <w:rPr>
-                <w:rFonts w:eastAsia="宋体"/>
+                <w:rFonts w:eastAsia="SimSun"/>
                 <w:sz w:val="21"/>
                 <w:szCs w:val="24"/>
               </w:rPr>
@@ -2818,7 +2722,7 @@
             </w:pPr>
             <w:r>
               <w:rPr>
-                <w:rFonts w:eastAsia="宋体"/>
+                <w:rFonts w:eastAsia="SimSun"/>
                 <w:sz w:val="24"/>
                 <w:szCs w:val="24"/>
               </w:rPr>
@@ -2826,7 +2730,7 @@
             </w:r>
             <w:r>
               <w:rPr>
-                <w:rFonts w:eastAsia="宋体"/>
+                <w:rFonts w:eastAsia="SimSun"/>
                 <w:sz w:val="24"/>
                 <w:szCs w:val="24"/>
               </w:rPr>
@@ -2916,7 +2820,7 @@
             </w:pPr>
             <w:r>
               <w:rPr>
-                <w:rFonts w:eastAsia="宋体"/>
+                <w:rFonts w:eastAsia="SimSun"/>
                 <w:sz w:val="24"/>
                 <w:szCs w:val="24"/>
               </w:rPr>
@@ -2924,7 +2828,7 @@
             </w:r>
             <w:r>
               <w:rPr>
-                <w:rFonts w:eastAsia="宋体"/>
+                <w:rFonts w:eastAsia="SimSun"/>
                 <w:sz w:val="24"/>
                 <w:szCs w:val="24"/>
               </w:rPr>
@@ -2952,7 +2856,7 @@
             </w:pPr>
             <w:r>
               <w:rPr>
-                <w:rFonts w:eastAsia="宋体" w:hint="eastAsia"/>
+                <w:rFonts w:eastAsia="SimSun" w:hint="eastAsia"/>
                 <w:sz w:val="21"/>
                 <w:szCs w:val="24"/>
                 <w:lang w:eastAsia="zh-CN"/>
@@ -2961,7 +2865,7 @@
             </w:r>
             <w:r>
               <w:rPr>
-                <w:rFonts w:eastAsia="宋体"/>
+                <w:rFonts w:eastAsia="SimSun"/>
                 <w:sz w:val="21"/>
                 <w:szCs w:val="24"/>
               </w:rPr>
@@ -3077,7 +2981,7 @@
             </w:pPr>
             <w:r>
               <w:rPr>
-                <w:rFonts w:eastAsia="宋体"/>
+                <w:rFonts w:eastAsia="SimSun"/>
                 <w:sz w:val="24"/>
                 <w:szCs w:val="24"/>
               </w:rPr>
@@ -3085,7 +2989,7 @@
             </w:r>
             <w:r>
               <w:rPr>
-                <w:rFonts w:eastAsia="宋体"/>
+                <w:rFonts w:eastAsia="SimSun"/>
                 <w:sz w:val="24"/>
                 <w:szCs w:val="24"/>
               </w:rPr>
@@ -3113,7 +3017,7 @@
             </w:pPr>
             <w:r>
               <w:rPr>
-                <w:rFonts w:eastAsia="宋体"/>
+                <w:rFonts w:eastAsia="SimSun"/>
                 <w:sz w:val="21"/>
                 <w:szCs w:val="24"/>
                 <w:lang w:eastAsia="zh-CN"/>
@@ -3122,7 +3026,7 @@
             </w:r>
             <w:r>
               <w:rPr>
-                <w:rFonts w:eastAsia="宋体" w:hint="eastAsia"/>
+                <w:rFonts w:eastAsia="SimSun" w:hint="eastAsia"/>
                 <w:sz w:val="21"/>
                 <w:szCs w:val="24"/>
                 <w:lang w:eastAsia="zh-CN"/>
@@ -3131,7 +3035,7 @@
             </w:r>
             <w:r>
               <w:rPr>
-                <w:rFonts w:eastAsia="宋体"/>
+                <w:rFonts w:eastAsia="SimSun"/>
                 <w:sz w:val="21"/>
                 <w:szCs w:val="24"/>
               </w:rPr>
@@ -3247,7 +3151,7 @@
             </w:pPr>
             <w:r>
               <w:rPr>
-                <w:rFonts w:eastAsia="宋体"/>
+                <w:rFonts w:eastAsia="SimSun"/>
                 <w:sz w:val="24"/>
                 <w:szCs w:val="24"/>
               </w:rPr>
@@ -3255,7 +3159,7 @@
             </w:r>
             <w:r>
               <w:rPr>
-                <w:rFonts w:eastAsia="宋体"/>
+                <w:rFonts w:eastAsia="SimSun"/>
                 <w:sz w:val="24"/>
                 <w:szCs w:val="24"/>
               </w:rPr>
@@ -3283,7 +3187,7 @@
             </w:pPr>
             <w:r>
               <w:rPr>
-                <w:rFonts w:eastAsia="宋体"/>
+                <w:rFonts w:eastAsia="SimSun"/>
                 <w:sz w:val="21"/>
                 <w:szCs w:val="24"/>
               </w:rPr>
@@ -3306,56 +3210,36 @@
               <w:widowControl/>
               <w:jc w:val="both"/>
               <w:rPr>
-                <w:rFonts w:ascii="宋体" w:eastAsia="宋体" w:hAnsi="宋体" w:cs="宋体"/>
-                <w:sz w:val="24"/>
-                <w:szCs w:val="24"/>
-              </w:rPr>
-            </w:pPr>
-            <w:r>
-              <w:rPr>
-                <w:rFonts w:eastAsia="宋体"/>
-                <w:sz w:val="24"/>
-                <w:szCs w:val="24"/>
-              </w:rPr>
-              <w:t>S</w:t>
-            </w:r>
-            <w:r>
-              <w:rPr>
-                <w:rFonts w:eastAsia="宋体"/>
-                <w:sz w:val="24"/>
-                <w:szCs w:val="24"/>
-              </w:rPr>
-              <w:t xml:space="preserve">ummarizing the information about the </w:t>
-            </w:r>
-            <w:r>
-              <w:rPr>
-                <w:rFonts w:eastAsia="宋体"/>
-                <w:sz w:val="24"/>
-                <w:szCs w:val="24"/>
-              </w:rPr>
-              <w:t>impact of renewable energy on the environment</w:t>
-            </w:r>
-            <w:r>
-              <w:rPr>
-                <w:rFonts w:eastAsia="宋体"/>
-                <w:sz w:val="24"/>
-                <w:szCs w:val="24"/>
-              </w:rPr>
-              <w:t xml:space="preserve"> </w:t>
-            </w:r>
-            <w:r>
-              <w:rPr>
-                <w:rFonts w:eastAsia="宋体" w:hint="eastAsia"/>
-                <w:sz w:val="24"/>
-                <w:szCs w:val="24"/>
+                <w:rFonts w:ascii="SimSun" w:eastAsia="SimSun" w:hAnsi="SimSun" w:cs="SimSun"/>
+                <w:sz w:val="24"/>
+                <w:szCs w:val="24"/>
+                <w:lang w:val="en-GB"/>
+              </w:rPr>
+            </w:pPr>
+            <w:r>
+              <w:rPr>
+                <w:rFonts w:eastAsia="SimSun"/>
+                <w:sz w:val="24"/>
+                <w:szCs w:val="24"/>
+                <w:lang w:val="en-GB"/>
+              </w:rPr>
+              <w:t xml:space="preserve">Summarizing the information about the impact of renewable energy on the environment </w:t>
+            </w:r>
+            <w:r>
+              <w:rPr>
+                <w:rFonts w:eastAsia="SimSun" w:hint="eastAsia"/>
+                <w:sz w:val="24"/>
+                <w:szCs w:val="24"/>
+                <w:lang w:val="en-GB"/>
               </w:rPr>
               <w:t>searche</w:t>
             </w:r>
             <w:r>
               <w:rPr>
-                <w:rFonts w:eastAsia="宋体"/>
-                <w:sz w:val="24"/>
-                <w:szCs w:val="24"/>
+                <w:rFonts w:eastAsia="SimSun"/>
+                <w:sz w:val="24"/>
+                <w:szCs w:val="24"/>
+                <w:lang w:val="en-GB"/>
               </w:rPr>
               <w:t>d in the first week, and record the key points.</w:t>
             </w:r>
@@ -3376,6 +3260,7 @@
               <w:pStyle w:val="TableParagraph"/>
               <w:rPr>
                 <w:sz w:val="24"/>
+                <w:lang w:val="en-GB"/>
               </w:rPr>
             </w:pPr>
           </w:p>
@@ -3395,6 +3280,7 @@
               <w:pStyle w:val="TableParagraph"/>
               <w:rPr>
                 <w:sz w:val="24"/>
+                <w:lang w:val="en-GB"/>
               </w:rPr>
             </w:pPr>
           </w:p>
@@ -3414,6 +3300,7 @@
               <w:pStyle w:val="TableParagraph"/>
               <w:rPr>
                 <w:sz w:val="24"/>
+                <w:lang w:val="en-GB"/>
               </w:rPr>
             </w:pPr>
           </w:p>
@@ -3443,7 +3330,7 @@
             </w:pPr>
             <w:r>
               <w:rPr>
-                <w:rFonts w:eastAsia="宋体"/>
+                <w:rFonts w:eastAsia="SimSun"/>
                 <w:sz w:val="24"/>
                 <w:szCs w:val="24"/>
               </w:rPr>
@@ -3451,7 +3338,7 @@
             </w:r>
             <w:r>
               <w:rPr>
-                <w:rFonts w:eastAsia="宋体"/>
+                <w:rFonts w:eastAsia="SimSun"/>
                 <w:sz w:val="24"/>
                 <w:szCs w:val="24"/>
               </w:rPr>
@@ -3479,7 +3366,7 @@
             </w:pPr>
             <w:r>
               <w:rPr>
-                <w:rFonts w:eastAsia="宋体"/>
+                <w:rFonts w:eastAsia="SimSun"/>
                 <w:sz w:val="21"/>
                 <w:szCs w:val="24"/>
               </w:rPr>
@@ -3502,16 +3389,18 @@
               <w:widowControl/>
               <w:jc w:val="both"/>
               <w:rPr>
-                <w:rFonts w:ascii="宋体" w:eastAsia="宋体" w:hAnsi="宋体" w:cs="宋体"/>
-                <w:sz w:val="24"/>
-                <w:szCs w:val="24"/>
-              </w:rPr>
-            </w:pPr>
-            <w:r>
-              <w:rPr>
-                <w:rFonts w:eastAsia="宋体"/>
-                <w:sz w:val="24"/>
-                <w:szCs w:val="24"/>
+                <w:rFonts w:ascii="SimSun" w:eastAsia="SimSun" w:hAnsi="SimSun" w:cs="SimSun"/>
+                <w:sz w:val="24"/>
+                <w:szCs w:val="24"/>
+                <w:lang w:val="en-GB"/>
+              </w:rPr>
+            </w:pPr>
+            <w:r>
+              <w:rPr>
+                <w:rFonts w:eastAsia="SimSun"/>
+                <w:sz w:val="24"/>
+                <w:szCs w:val="24"/>
+                <w:lang w:val="en-GB"/>
               </w:rPr>
               <w:t>Summarize the information about the battery in the second week and record the main points.</w:t>
             </w:r>
@@ -3532,6 +3421,7 @@
               <w:pStyle w:val="TableParagraph"/>
               <w:rPr>
                 <w:sz w:val="24"/>
+                <w:lang w:val="en-GB"/>
               </w:rPr>
             </w:pPr>
           </w:p>
@@ -3551,6 +3441,7 @@
               <w:pStyle w:val="TableParagraph"/>
               <w:rPr>
                 <w:sz w:val="24"/>
+                <w:lang w:val="en-GB"/>
               </w:rPr>
             </w:pPr>
           </w:p>
@@ -3570,6 +3461,7 @@
               <w:pStyle w:val="TableParagraph"/>
               <w:rPr>
                 <w:sz w:val="24"/>
+                <w:lang w:val="en-GB"/>
               </w:rPr>
             </w:pPr>
           </w:p>
@@ -3599,7 +3491,7 @@
             </w:pPr>
             <w:r>
               <w:rPr>
-                <w:rFonts w:eastAsia="宋体"/>
+                <w:rFonts w:eastAsia="SimSun"/>
                 <w:sz w:val="24"/>
                 <w:szCs w:val="24"/>
               </w:rPr>
@@ -3607,7 +3499,7 @@
             </w:r>
             <w:r>
               <w:rPr>
-                <w:rFonts w:eastAsia="宋体"/>
+                <w:rFonts w:eastAsia="SimSun"/>
                 <w:sz w:val="24"/>
                 <w:szCs w:val="24"/>
               </w:rPr>
@@ -3635,7 +3527,7 @@
             </w:pPr>
             <w:r>
               <w:rPr>
-                <w:rFonts w:eastAsia="宋体"/>
+                <w:rFonts w:eastAsia="SimSun"/>
                 <w:sz w:val="21"/>
                 <w:szCs w:val="24"/>
               </w:rPr>
@@ -3659,49 +3551,35 @@
               <w:jc w:val="both"/>
               <w:rPr>
                 <w:sz w:val="24"/>
-              </w:rPr>
-            </w:pPr>
-            <w:r>
-              <w:rPr>
-                <w:rFonts w:eastAsia="宋体"/>
-                <w:sz w:val="24"/>
-                <w:szCs w:val="24"/>
+                <w:lang w:val="en-GB"/>
+              </w:rPr>
+            </w:pPr>
+            <w:r>
+              <w:rPr>
+                <w:rFonts w:eastAsia="SimSun"/>
+                <w:sz w:val="24"/>
+                <w:szCs w:val="24"/>
+                <w:lang w:val="en-GB"/>
               </w:rPr>
               <w:t xml:space="preserve">Write the main points of the environment </w:t>
             </w:r>
             <w:r>
               <w:rPr>
-                <w:rFonts w:eastAsia="宋体" w:hint="eastAsia"/>
-                <w:sz w:val="24"/>
-                <w:szCs w:val="24"/>
+                <w:rFonts w:eastAsia="SimSun" w:hint="eastAsia"/>
+                <w:sz w:val="24"/>
+                <w:szCs w:val="24"/>
+                <w:lang w:val="en-GB"/>
               </w:rPr>
               <w:t>and</w:t>
             </w:r>
             <w:r>
               <w:rPr>
-                <w:rFonts w:eastAsia="宋体"/>
-                <w:sz w:val="24"/>
-                <w:szCs w:val="24"/>
-              </w:rPr>
-              <w:t xml:space="preserve"> </w:t>
-            </w:r>
-            <w:r>
-              <w:rPr>
-                <w:rFonts w:eastAsia="宋体"/>
-                <w:sz w:val="24"/>
-                <w:szCs w:val="24"/>
-              </w:rPr>
-              <w:t>battery as paragraphs</w:t>
-            </w:r>
-            <w:bookmarkStart w:id="0" w:name="_GoBack"/>
-            <w:bookmarkEnd w:id="0"/>
-            <w:r>
-              <w:rPr>
-                <w:rFonts w:eastAsia="宋体"/>
-                <w:sz w:val="24"/>
-                <w:szCs w:val="24"/>
-              </w:rPr>
-              <w:t>.</w:t>
+                <w:rFonts w:eastAsia="SimSun"/>
+                <w:sz w:val="24"/>
+                <w:szCs w:val="24"/>
+                <w:lang w:val="en-GB"/>
+              </w:rPr>
+              <w:t xml:space="preserve"> battery as paragraphs.</w:t>
             </w:r>
           </w:p>
         </w:tc>
@@ -3720,6 +3598,7 @@
               <w:pStyle w:val="TableParagraph"/>
               <w:rPr>
                 <w:sz w:val="24"/>
+                <w:lang w:val="en-GB"/>
               </w:rPr>
             </w:pPr>
           </w:p>
@@ -3739,6 +3618,7 @@
               <w:pStyle w:val="TableParagraph"/>
               <w:rPr>
                 <w:sz w:val="24"/>
+                <w:lang w:val="en-GB"/>
               </w:rPr>
             </w:pPr>
           </w:p>
@@ -3758,6 +3638,7 @@
               <w:pStyle w:val="TableParagraph"/>
               <w:rPr>
                 <w:sz w:val="24"/>
+                <w:lang w:val="en-GB"/>
               </w:rPr>
             </w:pPr>
           </w:p>
@@ -3787,7 +3668,7 @@
             </w:pPr>
             <w:r>
               <w:rPr>
-                <w:rFonts w:eastAsia="宋体"/>
+                <w:rFonts w:eastAsia="SimSun"/>
                 <w:sz w:val="24"/>
                 <w:szCs w:val="24"/>
               </w:rPr>
@@ -3795,7 +3676,7 @@
             </w:r>
             <w:r>
               <w:rPr>
-                <w:rFonts w:eastAsia="宋体"/>
+                <w:rFonts w:eastAsia="SimSun"/>
                 <w:sz w:val="24"/>
                 <w:szCs w:val="24"/>
               </w:rPr>
@@ -3823,7 +3704,7 @@
             </w:pPr>
             <w:r>
               <w:rPr>
-                <w:rFonts w:eastAsia="宋体"/>
+                <w:rFonts w:eastAsia="SimSun"/>
                 <w:sz w:val="21"/>
                 <w:szCs w:val="24"/>
               </w:rPr>
@@ -3847,71 +3728,53 @@
               <w:jc w:val="both"/>
               <w:rPr>
                 <w:sz w:val="24"/>
-              </w:rPr>
-            </w:pPr>
-            <w:r>
-              <w:rPr>
-                <w:rFonts w:eastAsia="宋体"/>
-                <w:sz w:val="24"/>
-                <w:szCs w:val="24"/>
+                <w:lang w:val="en-GB"/>
+              </w:rPr>
+            </w:pPr>
+            <w:r>
+              <w:rPr>
+                <w:rFonts w:eastAsia="SimSun"/>
+                <w:sz w:val="24"/>
+                <w:szCs w:val="24"/>
+                <w:lang w:val="en-GB"/>
               </w:rPr>
               <w:t>S</w:t>
             </w:r>
             <w:r>
               <w:rPr>
-                <w:rFonts w:eastAsia="宋体" w:hint="eastAsia"/>
-                <w:sz w:val="24"/>
-                <w:szCs w:val="24"/>
+                <w:rFonts w:eastAsia="SimSun" w:hint="eastAsia"/>
+                <w:sz w:val="24"/>
+                <w:szCs w:val="24"/>
+                <w:lang w:val="en-GB"/>
               </w:rPr>
               <w:t>earch</w:t>
             </w:r>
             <w:r>
               <w:rPr>
-                <w:rFonts w:eastAsia="宋体"/>
-                <w:sz w:val="24"/>
-                <w:szCs w:val="24"/>
+                <w:rFonts w:eastAsia="SimSun"/>
+                <w:sz w:val="24"/>
+                <w:szCs w:val="24"/>
+                <w:lang w:val="en-GB"/>
               </w:rPr>
               <w:t xml:space="preserve"> </w:t>
             </w:r>
             <w:r>
               <w:rPr>
-                <w:rFonts w:eastAsia="宋体" w:hint="eastAsia"/>
-                <w:sz w:val="24"/>
-                <w:szCs w:val="24"/>
+                <w:rFonts w:eastAsia="SimSun" w:hint="eastAsia"/>
+                <w:sz w:val="24"/>
+                <w:szCs w:val="24"/>
+                <w:lang w:val="en-GB"/>
               </w:rPr>
               <w:t>some</w:t>
             </w:r>
             <w:r>
               <w:rPr>
-                <w:rFonts w:eastAsia="宋体"/>
-                <w:sz w:val="24"/>
-                <w:szCs w:val="24"/>
-              </w:rPr>
-              <w:t xml:space="preserve"> references </w:t>
-            </w:r>
-            <w:r>
-              <w:rPr>
-                <w:rFonts w:eastAsia="宋体"/>
-                <w:sz w:val="24"/>
-                <w:szCs w:val="24"/>
-              </w:rPr>
-              <w:t xml:space="preserve">on </w:t>
-            </w:r>
-            <w:r>
-              <w:rPr>
-                <w:rFonts w:eastAsia="宋体"/>
-                <w:sz w:val="24"/>
-                <w:szCs w:val="24"/>
-              </w:rPr>
-              <w:t>lithium batteries</w:t>
-            </w:r>
-            <w:r>
-              <w:rPr>
-                <w:rFonts w:eastAsia="宋体"/>
-                <w:sz w:val="24"/>
-                <w:szCs w:val="24"/>
-              </w:rPr>
-              <w:t>.</w:t>
+                <w:rFonts w:eastAsia="SimSun"/>
+                <w:sz w:val="24"/>
+                <w:szCs w:val="24"/>
+                <w:lang w:val="en-GB"/>
+              </w:rPr>
+              <w:t xml:space="preserve"> references on lithium batteries.</w:t>
             </w:r>
           </w:p>
         </w:tc>
@@ -3930,6 +3793,7 @@
               <w:pStyle w:val="TableParagraph"/>
               <w:rPr>
                 <w:sz w:val="24"/>
+                <w:lang w:val="en-GB"/>
               </w:rPr>
             </w:pPr>
           </w:p>
@@ -3949,6 +3813,7 @@
               <w:pStyle w:val="TableParagraph"/>
               <w:rPr>
                 <w:sz w:val="24"/>
+                <w:lang w:val="en-GB"/>
               </w:rPr>
             </w:pPr>
           </w:p>
@@ -3968,6 +3833,7 @@
               <w:pStyle w:val="TableParagraph"/>
               <w:rPr>
                 <w:sz w:val="24"/>
+                <w:lang w:val="en-GB"/>
               </w:rPr>
             </w:pPr>
           </w:p>
@@ -3997,7 +3863,7 @@
             </w:pPr>
             <w:r>
               <w:rPr>
-                <w:rFonts w:eastAsia="宋体"/>
+                <w:rFonts w:eastAsia="SimSun"/>
                 <w:sz w:val="24"/>
                 <w:szCs w:val="24"/>
               </w:rPr>
@@ -4005,7 +3871,7 @@
             </w:r>
             <w:r>
               <w:rPr>
-                <w:rFonts w:eastAsia="宋体"/>
+                <w:rFonts w:eastAsia="SimSun"/>
                 <w:sz w:val="24"/>
                 <w:szCs w:val="24"/>
               </w:rPr>
@@ -4033,7 +3899,7 @@
             </w:pPr>
             <w:r>
               <w:rPr>
-                <w:rFonts w:eastAsia="宋体"/>
+                <w:rFonts w:eastAsia="SimSun"/>
                 <w:sz w:val="21"/>
                 <w:szCs w:val="24"/>
               </w:rPr>
@@ -4057,126 +3923,88 @@
               <w:jc w:val="both"/>
               <w:rPr>
                 <w:sz w:val="24"/>
-              </w:rPr>
-            </w:pPr>
-            <w:r>
-              <w:rPr>
-                <w:rFonts w:eastAsia="宋体"/>
-                <w:sz w:val="24"/>
-                <w:szCs w:val="24"/>
-              </w:rPr>
-              <w:t>S</w:t>
-            </w:r>
-            <w:r>
-              <w:rPr>
-                <w:rFonts w:eastAsia="宋体"/>
-                <w:sz w:val="24"/>
-                <w:szCs w:val="24"/>
-              </w:rPr>
-              <w:t xml:space="preserve">ort out the information on </w:t>
-            </w:r>
-            <w:r>
-              <w:rPr>
-                <w:rFonts w:eastAsia="宋体"/>
-                <w:sz w:val="24"/>
-                <w:szCs w:val="24"/>
-              </w:rPr>
-              <w:t>lithium batteries</w:t>
-            </w:r>
-            <w:r>
-              <w:rPr>
-                <w:rFonts w:eastAsia="宋体"/>
-                <w:sz w:val="24"/>
-                <w:szCs w:val="24"/>
+                <w:lang w:val="en-GB"/>
+              </w:rPr>
+            </w:pPr>
+            <w:r>
+              <w:rPr>
+                <w:rFonts w:eastAsia="SimSun"/>
+                <w:sz w:val="24"/>
+                <w:szCs w:val="24"/>
+                <w:lang w:val="en-GB"/>
+              </w:rPr>
+              <w:t xml:space="preserve">Sort out the information on lithium batteries </w:t>
+            </w:r>
+            <w:r>
+              <w:rPr>
+                <w:rFonts w:eastAsia="SimSun" w:hint="eastAsia"/>
+                <w:sz w:val="24"/>
+                <w:szCs w:val="24"/>
+                <w:lang w:val="en-GB"/>
+              </w:rPr>
+              <w:t>searched</w:t>
+            </w:r>
+            <w:r>
+              <w:rPr>
+                <w:rFonts w:eastAsia="SimSun"/>
+                <w:sz w:val="24"/>
+                <w:szCs w:val="24"/>
+                <w:lang w:val="en-GB"/>
+              </w:rPr>
+              <w:t xml:space="preserve"> on the 29</w:t>
+            </w:r>
+            <w:r>
+              <w:rPr>
+                <w:rFonts w:eastAsia="SimSun"/>
+                <w:sz w:val="24"/>
+                <w:szCs w:val="24"/>
+                <w:vertAlign w:val="superscript"/>
+                <w:lang w:val="en-GB"/>
               </w:rPr>
               <w:t xml:space="preserve"> </w:t>
             </w:r>
             <w:r>
               <w:rPr>
-                <w:rFonts w:eastAsia="宋体" w:hint="eastAsia"/>
-                <w:sz w:val="24"/>
-                <w:szCs w:val="24"/>
-              </w:rPr>
-              <w:t>searched</w:t>
-            </w:r>
-            <w:r>
-              <w:rPr>
-                <w:rFonts w:eastAsia="宋体"/>
-                <w:sz w:val="24"/>
-                <w:szCs w:val="24"/>
-              </w:rPr>
-              <w:t xml:space="preserve"> on the </w:t>
-            </w:r>
-            <w:r>
-              <w:rPr>
-                <w:rFonts w:eastAsia="宋体"/>
-                <w:sz w:val="24"/>
-                <w:szCs w:val="24"/>
-              </w:rPr>
-              <w:t>29</w:t>
-            </w:r>
-            <w:r>
-              <w:rPr>
-                <w:rFonts w:eastAsia="宋体"/>
-                <w:sz w:val="24"/>
-                <w:szCs w:val="24"/>
-                <w:vertAlign w:val="superscript"/>
-              </w:rPr>
-              <w:t xml:space="preserve"> </w:t>
-            </w:r>
-            <w:r>
-              <w:rPr>
-                <w:rFonts w:eastAsia="宋体"/>
-                <w:sz w:val="24"/>
-                <w:szCs w:val="24"/>
-              </w:rPr>
-              <w:t>Jan</w:t>
-            </w:r>
-            <w:r>
-              <w:rPr>
-                <w:rFonts w:eastAsia="宋体"/>
-                <w:sz w:val="24"/>
-                <w:szCs w:val="24"/>
-              </w:rPr>
-              <w:t xml:space="preserve"> </w:t>
-            </w:r>
-            <w:r>
-              <w:rPr>
-                <w:rFonts w:eastAsia="宋体" w:hint="eastAsia"/>
-                <w:sz w:val="24"/>
-                <w:szCs w:val="24"/>
+                <w:rFonts w:eastAsia="SimSun"/>
+                <w:sz w:val="24"/>
+                <w:szCs w:val="24"/>
+                <w:lang w:val="en-GB"/>
+              </w:rPr>
+              <w:t xml:space="preserve">Jan </w:t>
+            </w:r>
+            <w:r>
+              <w:rPr>
+                <w:rFonts w:eastAsia="SimSun" w:hint="eastAsia"/>
+                <w:sz w:val="24"/>
+                <w:szCs w:val="24"/>
+                <w:lang w:val="en-GB"/>
               </w:rPr>
               <w:t>and</w:t>
             </w:r>
             <w:r>
               <w:rPr>
-                <w:rFonts w:eastAsia="宋体"/>
-                <w:sz w:val="24"/>
-                <w:szCs w:val="24"/>
-              </w:rPr>
-              <w:t xml:space="preserve"> </w:t>
-            </w:r>
-            <w:r>
-              <w:rPr>
-                <w:rFonts w:eastAsia="宋体"/>
-                <w:sz w:val="24"/>
-                <w:szCs w:val="24"/>
-              </w:rPr>
-              <w:t xml:space="preserve">complete the time and task </w:t>
-            </w:r>
-            <w:r>
-              <w:rPr>
-                <w:rFonts w:eastAsia="宋体" w:hint="eastAsia"/>
-                <w:sz w:val="24"/>
-                <w:szCs w:val="24"/>
+                <w:rFonts w:eastAsia="SimSun"/>
+                <w:sz w:val="24"/>
+                <w:szCs w:val="24"/>
+                <w:lang w:val="en-GB"/>
+              </w:rPr>
+              <w:t xml:space="preserve"> complete the time and task </w:t>
+            </w:r>
+            <w:r>
+              <w:rPr>
+                <w:rFonts w:eastAsia="SimSun" w:hint="eastAsia"/>
+                <w:sz w:val="24"/>
+                <w:szCs w:val="24"/>
+                <w:lang w:val="en-GB"/>
               </w:rPr>
               <w:t>sheet</w:t>
             </w:r>
             <w:r>
               <w:rPr>
-                <w:rFonts w:eastAsia="宋体"/>
-                <w:sz w:val="24"/>
-                <w:szCs w:val="24"/>
+                <w:rFonts w:eastAsia="SimSun"/>
+                <w:sz w:val="24"/>
+                <w:szCs w:val="24"/>
+                <w:lang w:val="en-GB"/>
               </w:rPr>
               <w:t>.</w:t>
             </w:r>
@@ -4197,6 +4025,7 @@
               <w:pStyle w:val="TableParagraph"/>
               <w:rPr>
                 <w:sz w:val="24"/>
+                <w:lang w:val="en-GB"/>
               </w:rPr>
             </w:pPr>
           </w:p>
@@ -4216,6 +4045,7 @@
               <w:pStyle w:val="TableParagraph"/>
               <w:rPr>
                 <w:sz w:val="24"/>
+                <w:lang w:val="en-GB"/>
               </w:rPr>
             </w:pPr>
           </w:p>
@@ -4235,6 +4065,7 @@
               <w:pStyle w:val="TableParagraph"/>
               <w:rPr>
                 <w:sz w:val="24"/>
+                <w:lang w:val="en-GB"/>
               </w:rPr>
             </w:pPr>
           </w:p>
@@ -4264,7 +4095,7 @@
             </w:pPr>
             <w:r>
               <w:rPr>
-                <w:rFonts w:eastAsia="宋体"/>
+                <w:rFonts w:eastAsia="SimSun"/>
                 <w:sz w:val="24"/>
                 <w:szCs w:val="24"/>
               </w:rPr>
@@ -4272,7 +4103,7 @@
             </w:r>
             <w:r>
               <w:rPr>
-                <w:rFonts w:eastAsia="宋体"/>
+                <w:rFonts w:eastAsia="SimSun"/>
                 <w:sz w:val="24"/>
                 <w:szCs w:val="24"/>
               </w:rPr>
@@ -4300,7 +4131,7 @@
             </w:pPr>
             <w:r>
               <w:rPr>
-                <w:rFonts w:eastAsia="宋体" w:hint="eastAsia"/>
+                <w:rFonts w:eastAsia="SimSun" w:hint="eastAsia"/>
                 <w:sz w:val="21"/>
                 <w:szCs w:val="24"/>
               </w:rPr>
@@ -4308,7 +4139,7 @@
             </w:r>
             <w:r>
               <w:rPr>
-                <w:rFonts w:eastAsia="宋体"/>
+                <w:rFonts w:eastAsia="SimSun"/>
                 <w:sz w:val="21"/>
                 <w:szCs w:val="24"/>
               </w:rPr>
@@ -4316,7 +4147,7 @@
             </w:r>
             <w:r>
               <w:rPr>
-                <w:rFonts w:eastAsia="宋体" w:hint="eastAsia"/>
+                <w:rFonts w:eastAsia="SimSun" w:hint="eastAsia"/>
                 <w:sz w:val="21"/>
                 <w:szCs w:val="24"/>
               </w:rPr>
@@ -4544,7 +4375,7 @@
     </w:p>
     <w:p>
       <w:pPr>
-        <w:pStyle w:val="a3"/>
+        <w:pStyle w:val="Textoindependiente"/>
         <w:spacing w:before="7"/>
         <w:rPr>
           <w:sz w:val="6"/>
@@ -6984,7 +6815,7 @@
     </w:p>
     <w:p>
       <w:pPr>
-        <w:pStyle w:val="a3"/>
+        <w:pStyle w:val="Textoindependiente"/>
         <w:spacing w:before="6"/>
         <w:rPr>
           <w:sz w:val="16"/>
@@ -7062,7 +6893,7 @@
     </w:tbl>
     <w:p>
       <w:pPr>
-        <w:pStyle w:val="a3"/>
+        <w:pStyle w:val="Textoindependiente"/>
         <w:rPr>
           <w:sz w:val="20"/>
         </w:rPr>
@@ -7070,7 +6901,7 @@
     </w:p>
     <w:p>
       <w:pPr>
-        <w:pStyle w:val="a3"/>
+        <w:pStyle w:val="Textoindependiente"/>
         <w:spacing w:before="2"/>
         <w:rPr>
           <w:sz w:val="22"/>
@@ -7096,7 +6927,6 @@
       <w:tblGrid>
         <w:gridCol w:w="912"/>
         <w:gridCol w:w="4731"/>
-        <w:gridCol w:w="1711"/>
         <w:gridCol w:w="2261"/>
       </w:tblGrid>
       <w:tr>
@@ -7149,28 +6979,6 @@
         </w:tc>
         <w:tc>
           <w:tcPr>
-            <w:tcW w:w="1711" w:type="dxa"/>
-          </w:tcPr>
-          <w:p>
-            <w:pPr>
-              <w:pStyle w:val="TableParagraph"/>
-              <w:spacing w:before="35"/>
-              <w:ind w:left="157"/>
-              <w:rPr>
-                <w:b/>
-              </w:rPr>
-            </w:pPr>
-            <w:r>
-              <w:rPr>
-                <w:b/>
-                <w:w w:val="105"/>
-              </w:rPr>
-              <w:t>TIME SPENT</w:t>
-            </w:r>
-          </w:p>
-        </w:tc>
-        <w:tc>
-          <w:tcPr>
             <w:tcW w:w="2261" w:type="dxa"/>
           </w:tcPr>
           <w:p>
@@ -7183,6 +6991,8 @@
                 <w:b/>
               </w:rPr>
             </w:pPr>
+            <w:bookmarkStart w:id="0" w:name="_GoBack"/>
+            <w:bookmarkEnd w:id="0"/>
             <w:r>
               <w:rPr>
                 <w:b/>
@@ -7215,7 +7025,7 @@
             </w:pPr>
             <w:r>
               <w:rPr>
-                <w:rFonts w:eastAsia="宋体" w:hint="eastAsia"/>
+                <w:rFonts w:eastAsia="SimSun" w:hint="eastAsia"/>
                 <w:sz w:val="24"/>
                 <w:szCs w:val="24"/>
               </w:rPr>
@@ -7237,13 +7047,15 @@
               <w:pStyle w:val="TableParagraph"/>
               <w:rPr>
                 <w:sz w:val="20"/>
-              </w:rPr>
-            </w:pPr>
-            <w:r>
-              <w:rPr>
-                <w:rFonts w:eastAsia="宋体"/>
-                <w:sz w:val="24"/>
-                <w:szCs w:val="24"/>
+                <w:lang w:val="en-GB"/>
+              </w:rPr>
+            </w:pPr>
+            <w:r>
+              <w:rPr>
+                <w:rFonts w:eastAsia="SimSun"/>
+                <w:sz w:val="24"/>
+                <w:szCs w:val="24"/>
+                <w:lang w:val="en-GB"/>
               </w:rPr>
               <w:t>Search some references on the carbon dioxide emissions and environmental impacts of wind power.</w:t>
             </w:r>
@@ -7251,7 +7063,7 @@
         </w:tc>
         <w:tc>
           <w:tcPr>
-            <w:tcW w:w="1711" w:type="dxa"/>
+            <w:tcW w:w="2261" w:type="dxa"/>
             <w:tcBorders>
               <w:left w:val="single" w:sz="4" w:space="0" w:color="000000"/>
               <w:bottom w:val="single" w:sz="4" w:space="0" w:color="000000"/>
@@ -7263,39 +7075,12 @@
               <w:pStyle w:val="TableParagraph"/>
               <w:jc w:val="center"/>
               <w:rPr>
-                <w:sz w:val="24"/>
-              </w:rPr>
-            </w:pPr>
-            <w:r>
-              <w:rPr>
-                <w:rFonts w:eastAsia="宋体"/>
-                <w:sz w:val="24"/>
-                <w:szCs w:val="24"/>
-              </w:rPr>
-              <w:t>four hours</w:t>
-            </w:r>
-          </w:p>
-        </w:tc>
-        <w:tc>
-          <w:tcPr>
-            <w:tcW w:w="2261" w:type="dxa"/>
-            <w:tcBorders>
-              <w:left w:val="single" w:sz="4" w:space="0" w:color="000000"/>
-              <w:bottom w:val="single" w:sz="4" w:space="0" w:color="000000"/>
-              <w:right w:val="single" w:sz="4" w:space="0" w:color="000000"/>
-            </w:tcBorders>
-          </w:tcPr>
-          <w:p>
-            <w:pPr>
-              <w:pStyle w:val="TableParagraph"/>
-              <w:jc w:val="center"/>
-              <w:rPr>
                 <w:sz w:val="20"/>
               </w:rPr>
             </w:pPr>
             <w:r>
               <w:rPr>
-                <w:rFonts w:eastAsia="宋体"/>
+                <w:rFonts w:eastAsia="SimSun"/>
                 <w:sz w:val="24"/>
                 <w:szCs w:val="24"/>
               </w:rPr>
@@ -7328,7 +7113,7 @@
             </w:pPr>
             <w:r>
               <w:rPr>
-                <w:rFonts w:eastAsia="宋体" w:hint="eastAsia"/>
+                <w:rFonts w:eastAsia="SimSun" w:hint="eastAsia"/>
                 <w:sz w:val="24"/>
                 <w:szCs w:val="24"/>
               </w:rPr>
@@ -7352,13 +7137,15 @@
               <w:rPr>
                 <w:rFonts w:asciiTheme="minorHAnsi" w:eastAsiaTheme="minorEastAsia" w:hAnsiTheme="minorHAnsi" w:cstheme="minorBidi"/>
                 <w:sz w:val="24"/>
-              </w:rPr>
-            </w:pPr>
-            <w:r>
-              <w:rPr>
-                <w:rFonts w:eastAsia="宋体"/>
-                <w:sz w:val="24"/>
-                <w:szCs w:val="24"/>
+                <w:lang w:val="en-GB"/>
+              </w:rPr>
+            </w:pPr>
+            <w:r>
+              <w:rPr>
+                <w:rFonts w:eastAsia="SimSun"/>
+                <w:sz w:val="24"/>
+                <w:szCs w:val="24"/>
+                <w:lang w:val="en-GB"/>
               </w:rPr>
               <w:t>Search some references on the carbon dioxide emissions and environmental impacts of solar energy.</w:t>
             </w:r>
@@ -7366,7 +7153,7 @@
         </w:tc>
         <w:tc>
           <w:tcPr>
-            <w:tcW w:w="1711" w:type="dxa"/>
+            <w:tcW w:w="2261" w:type="dxa"/>
             <w:tcBorders>
               <w:top w:val="single" w:sz="4" w:space="0" w:color="000000"/>
               <w:left w:val="single" w:sz="4" w:space="0" w:color="000000"/>
@@ -7379,40 +7166,12 @@
               <w:pStyle w:val="TableParagraph"/>
               <w:jc w:val="center"/>
               <w:rPr>
-                <w:sz w:val="24"/>
-              </w:rPr>
-            </w:pPr>
-            <w:r>
-              <w:rPr>
-                <w:rFonts w:eastAsia="宋体"/>
-                <w:sz w:val="24"/>
-                <w:szCs w:val="24"/>
-              </w:rPr>
-              <w:t>three hours</w:t>
-            </w:r>
-          </w:p>
-        </w:tc>
-        <w:tc>
-          <w:tcPr>
-            <w:tcW w:w="2261" w:type="dxa"/>
-            <w:tcBorders>
-              <w:top w:val="single" w:sz="4" w:space="0" w:color="000000"/>
-              <w:left w:val="single" w:sz="4" w:space="0" w:color="000000"/>
-              <w:bottom w:val="single" w:sz="4" w:space="0" w:color="000000"/>
-              <w:right w:val="single" w:sz="4" w:space="0" w:color="000000"/>
-            </w:tcBorders>
-          </w:tcPr>
-          <w:p>
-            <w:pPr>
-              <w:pStyle w:val="TableParagraph"/>
-              <w:jc w:val="center"/>
-              <w:rPr>
                 <w:sz w:val="20"/>
               </w:rPr>
             </w:pPr>
             <w:r>
               <w:rPr>
-                <w:rFonts w:eastAsia="宋体"/>
+                <w:rFonts w:eastAsia="SimSun"/>
                 <w:sz w:val="24"/>
                 <w:szCs w:val="24"/>
               </w:rPr>
@@ -7445,7 +7204,7 @@
             </w:pPr>
             <w:r>
               <w:rPr>
-                <w:rFonts w:eastAsia="宋体" w:hint="eastAsia"/>
+                <w:rFonts w:eastAsia="SimSun" w:hint="eastAsia"/>
                 <w:sz w:val="24"/>
                 <w:szCs w:val="24"/>
               </w:rPr>
@@ -7468,16 +7227,18 @@
               <w:pStyle w:val="TableParagraph"/>
               <w:jc w:val="both"/>
               <w:rPr>
-                <w:rFonts w:eastAsia="宋体"/>
-                <w:sz w:val="24"/>
-                <w:szCs w:val="24"/>
-              </w:rPr>
-            </w:pPr>
-            <w:r>
-              <w:rPr>
-                <w:rFonts w:eastAsia="宋体"/>
-                <w:sz w:val="24"/>
-                <w:szCs w:val="24"/>
+                <w:rFonts w:eastAsia="SimSun"/>
+                <w:sz w:val="24"/>
+                <w:szCs w:val="24"/>
+                <w:lang w:val="en-GB"/>
+              </w:rPr>
+            </w:pPr>
+            <w:r>
+              <w:rPr>
+                <w:rFonts w:eastAsia="SimSun"/>
+                <w:sz w:val="24"/>
+                <w:szCs w:val="24"/>
+                <w:lang w:val="en-GB"/>
               </w:rPr>
               <w:t>Search some references on the environmental impacts of tidal power.</w:t>
             </w:r>
@@ -7487,30 +7248,33 @@
               <w:pStyle w:val="TableParagraph"/>
               <w:rPr>
                 <w:sz w:val="20"/>
-              </w:rPr>
-            </w:pPr>
-            <w:r>
-              <w:rPr>
-                <w:rFonts w:eastAsia="宋体"/>
-                <w:sz w:val="24"/>
-                <w:szCs w:val="24"/>
+                <w:lang w:val="en-GB"/>
+              </w:rPr>
+            </w:pPr>
+            <w:r>
+              <w:rPr>
+                <w:rFonts w:eastAsia="SimSun"/>
+                <w:sz w:val="24"/>
+                <w:szCs w:val="24"/>
+                <w:lang w:val="en-GB"/>
               </w:rPr>
               <w:t xml:space="preserve">Not enough information on tidal power about “Review sustainability in terms of saved CO2” has been </w:t>
             </w:r>
             <w:r>
               <w:rPr>
-                <w:rFonts w:eastAsia="宋体"/>
-                <w:sz w:val="24"/>
-                <w:szCs w:val="24"/>
-                <w:lang w:eastAsia="zh-CN"/>
+                <w:rFonts w:eastAsia="SimSun"/>
+                <w:sz w:val="24"/>
+                <w:szCs w:val="24"/>
+                <w:lang w:val="en-GB" w:eastAsia="zh-CN"/>
               </w:rPr>
               <w:t>searched</w:t>
             </w:r>
             <w:r>
               <w:rPr>
-                <w:rFonts w:eastAsia="宋体"/>
-                <w:sz w:val="24"/>
-                <w:szCs w:val="24"/>
+                <w:rFonts w:eastAsia="SimSun"/>
+                <w:sz w:val="24"/>
+                <w:szCs w:val="24"/>
+                <w:lang w:val="en-GB"/>
               </w:rPr>
               <w:t xml:space="preserve"> currently.</w:t>
             </w:r>
@@ -7518,7 +7282,7 @@
         </w:tc>
         <w:tc>
           <w:tcPr>
-            <w:tcW w:w="1711" w:type="dxa"/>
+            <w:tcW w:w="2261" w:type="dxa"/>
             <w:tcBorders>
               <w:top w:val="single" w:sz="4" w:space="0" w:color="000000"/>
               <w:left w:val="single" w:sz="4" w:space="0" w:color="000000"/>
@@ -7531,40 +7295,12 @@
               <w:pStyle w:val="TableParagraph"/>
               <w:jc w:val="center"/>
               <w:rPr>
-                <w:sz w:val="24"/>
-              </w:rPr>
-            </w:pPr>
-            <w:r>
-              <w:rPr>
-                <w:rFonts w:eastAsia="宋体"/>
-                <w:sz w:val="24"/>
-                <w:szCs w:val="24"/>
-              </w:rPr>
-              <w:t>five hours</w:t>
-            </w:r>
-          </w:p>
-        </w:tc>
-        <w:tc>
-          <w:tcPr>
-            <w:tcW w:w="2261" w:type="dxa"/>
-            <w:tcBorders>
-              <w:top w:val="single" w:sz="4" w:space="0" w:color="000000"/>
-              <w:left w:val="single" w:sz="4" w:space="0" w:color="000000"/>
-              <w:bottom w:val="single" w:sz="4" w:space="0" w:color="000000"/>
-              <w:right w:val="single" w:sz="4" w:space="0" w:color="000000"/>
-            </w:tcBorders>
-          </w:tcPr>
-          <w:p>
-            <w:pPr>
-              <w:pStyle w:val="TableParagraph"/>
-              <w:jc w:val="center"/>
-              <w:rPr>
                 <w:sz w:val="20"/>
               </w:rPr>
             </w:pPr>
             <w:r>
               <w:rPr>
-                <w:rFonts w:eastAsia="宋体"/>
+                <w:rFonts w:eastAsia="SimSun"/>
                 <w:sz w:val="24"/>
                 <w:szCs w:val="24"/>
               </w:rPr>
@@ -7597,7 +7333,7 @@
             </w:pPr>
             <w:r>
               <w:rPr>
-                <w:rFonts w:eastAsia="宋体" w:hint="eastAsia"/>
+                <w:rFonts w:eastAsia="SimSun" w:hint="eastAsia"/>
                 <w:sz w:val="24"/>
                 <w:szCs w:val="24"/>
               </w:rPr>
@@ -7620,13 +7356,15 @@
               <w:pStyle w:val="TableParagraph"/>
               <w:rPr>
                 <w:sz w:val="20"/>
-              </w:rPr>
-            </w:pPr>
-            <w:r>
-              <w:rPr>
-                <w:rFonts w:eastAsia="宋体"/>
-                <w:sz w:val="24"/>
-                <w:szCs w:val="24"/>
+                <w:lang w:val="en-GB"/>
+              </w:rPr>
+            </w:pPr>
+            <w:r>
+              <w:rPr>
+                <w:rFonts w:eastAsia="SimSun"/>
+                <w:sz w:val="24"/>
+                <w:szCs w:val="24"/>
+                <w:lang w:val="en-GB"/>
               </w:rPr>
               <w:t>Search some references on the carbon dioxide emissions and environmental impacts of geothermal energy.</w:t>
             </w:r>
@@ -7634,7 +7372,7 @@
         </w:tc>
         <w:tc>
           <w:tcPr>
-            <w:tcW w:w="1711" w:type="dxa"/>
+            <w:tcW w:w="2261" w:type="dxa"/>
             <w:tcBorders>
               <w:top w:val="single" w:sz="4" w:space="0" w:color="000000"/>
               <w:left w:val="single" w:sz="4" w:space="0" w:color="000000"/>
@@ -7647,40 +7385,12 @@
               <w:pStyle w:val="TableParagraph"/>
               <w:jc w:val="center"/>
               <w:rPr>
-                <w:sz w:val="24"/>
-              </w:rPr>
-            </w:pPr>
-            <w:r>
-              <w:rPr>
-                <w:rFonts w:eastAsia="宋体"/>
-                <w:sz w:val="24"/>
-                <w:szCs w:val="24"/>
-              </w:rPr>
-              <w:t>four hours</w:t>
-            </w:r>
-          </w:p>
-        </w:tc>
-        <w:tc>
-          <w:tcPr>
-            <w:tcW w:w="2261" w:type="dxa"/>
-            <w:tcBorders>
-              <w:top w:val="single" w:sz="4" w:space="0" w:color="000000"/>
-              <w:left w:val="single" w:sz="4" w:space="0" w:color="000000"/>
-              <w:bottom w:val="single" w:sz="4" w:space="0" w:color="000000"/>
-              <w:right w:val="single" w:sz="4" w:space="0" w:color="000000"/>
-            </w:tcBorders>
-          </w:tcPr>
-          <w:p>
-            <w:pPr>
-              <w:pStyle w:val="TableParagraph"/>
-              <w:jc w:val="center"/>
-              <w:rPr>
                 <w:sz w:val="20"/>
               </w:rPr>
             </w:pPr>
             <w:r>
               <w:rPr>
-                <w:rFonts w:eastAsia="宋体"/>
+                <w:rFonts w:eastAsia="SimSun"/>
                 <w:sz w:val="24"/>
                 <w:szCs w:val="24"/>
               </w:rPr>
@@ -7713,7 +7423,7 @@
             </w:pPr>
             <w:r>
               <w:rPr>
-                <w:rFonts w:eastAsia="宋体" w:hint="eastAsia"/>
+                <w:rFonts w:eastAsia="SimSun" w:hint="eastAsia"/>
                 <w:sz w:val="24"/>
                 <w:szCs w:val="24"/>
               </w:rPr>
@@ -7736,13 +7446,15 @@
               <w:pStyle w:val="TableParagraph"/>
               <w:rPr>
                 <w:sz w:val="20"/>
-              </w:rPr>
-            </w:pPr>
-            <w:r>
-              <w:rPr>
-                <w:rFonts w:eastAsia="宋体"/>
-                <w:sz w:val="24"/>
-                <w:szCs w:val="24"/>
+                <w:lang w:val="en-GB"/>
+              </w:rPr>
+            </w:pPr>
+            <w:r>
+              <w:rPr>
+                <w:rFonts w:eastAsia="SimSun"/>
+                <w:sz w:val="24"/>
+                <w:szCs w:val="24"/>
+                <w:lang w:val="en-GB"/>
               </w:rPr>
               <w:t>Sort out the references about these four Renewable energies.</w:t>
             </w:r>
@@ -7750,7 +7462,7 @@
         </w:tc>
         <w:tc>
           <w:tcPr>
-            <w:tcW w:w="1711" w:type="dxa"/>
+            <w:tcW w:w="2261" w:type="dxa"/>
             <w:tcBorders>
               <w:top w:val="single" w:sz="4" w:space="0" w:color="000000"/>
               <w:left w:val="single" w:sz="4" w:space="0" w:color="000000"/>
@@ -7763,50 +7475,12 @@
               <w:pStyle w:val="TableParagraph"/>
               <w:jc w:val="center"/>
               <w:rPr>
-                <w:rFonts w:asciiTheme="minorHAnsi" w:eastAsiaTheme="minorEastAsia" w:hAnsiTheme="minorHAnsi" w:cstheme="minorBidi"/>
-                <w:sz w:val="24"/>
-              </w:rPr>
-            </w:pPr>
-            <w:r>
-              <w:rPr>
-                <w:rFonts w:eastAsia="宋体"/>
-                <w:sz w:val="24"/>
-                <w:szCs w:val="24"/>
-              </w:rPr>
-              <w:t>four hours</w:t>
-            </w:r>
-          </w:p>
-          <w:p>
-            <w:pPr>
-              <w:pStyle w:val="TableParagraph"/>
-              <w:jc w:val="center"/>
-              <w:rPr>
-                <w:sz w:val="24"/>
-              </w:rPr>
-            </w:pPr>
-          </w:p>
-        </w:tc>
-        <w:tc>
-          <w:tcPr>
-            <w:tcW w:w="2261" w:type="dxa"/>
-            <w:tcBorders>
-              <w:top w:val="single" w:sz="4" w:space="0" w:color="000000"/>
-              <w:left w:val="single" w:sz="4" w:space="0" w:color="000000"/>
-              <w:bottom w:val="single" w:sz="4" w:space="0" w:color="000000"/>
-              <w:right w:val="single" w:sz="4" w:space="0" w:color="000000"/>
-            </w:tcBorders>
-          </w:tcPr>
-          <w:p>
-            <w:pPr>
-              <w:pStyle w:val="TableParagraph"/>
-              <w:jc w:val="center"/>
-              <w:rPr>
                 <w:sz w:val="20"/>
               </w:rPr>
             </w:pPr>
             <w:r>
               <w:rPr>
-                <w:rFonts w:eastAsia="宋体"/>
+                <w:rFonts w:eastAsia="SimSun"/>
                 <w:sz w:val="24"/>
                 <w:szCs w:val="24"/>
               </w:rPr>
@@ -7839,7 +7513,7 @@
             </w:pPr>
             <w:r>
               <w:rPr>
-                <w:rFonts w:eastAsia="宋体" w:hint="eastAsia"/>
+                <w:rFonts w:eastAsia="SimSun" w:hint="eastAsia"/>
                 <w:sz w:val="24"/>
                 <w:szCs w:val="24"/>
               </w:rPr>
@@ -7874,7 +7548,7 @@
         </w:tc>
         <w:tc>
           <w:tcPr>
-            <w:tcW w:w="1711" w:type="dxa"/>
+            <w:tcW w:w="2261" w:type="dxa"/>
             <w:tcBorders>
               <w:top w:val="single" w:sz="4" w:space="0" w:color="000000"/>
               <w:left w:val="single" w:sz="4" w:space="0" w:color="000000"/>
@@ -7887,49 +7561,12 @@
               <w:pStyle w:val="TableParagraph"/>
               <w:jc w:val="center"/>
               <w:rPr>
-                <w:sz w:val="24"/>
-              </w:rPr>
-            </w:pPr>
-            <w:r>
-              <w:rPr>
-                <w:rFonts w:eastAsia="宋体"/>
-                <w:sz w:val="24"/>
-                <w:szCs w:val="24"/>
-                <w:lang w:eastAsia="zh-CN"/>
-              </w:rPr>
-              <w:t>two</w:t>
-            </w:r>
-            <w:r>
-              <w:rPr>
-                <w:rFonts w:eastAsia="宋体"/>
-                <w:sz w:val="24"/>
-                <w:szCs w:val="24"/>
-              </w:rPr>
-              <w:t xml:space="preserve"> hours</w:t>
-            </w:r>
-          </w:p>
-        </w:tc>
-        <w:tc>
-          <w:tcPr>
-            <w:tcW w:w="2261" w:type="dxa"/>
-            <w:tcBorders>
-              <w:top w:val="single" w:sz="4" w:space="0" w:color="000000"/>
-              <w:left w:val="single" w:sz="4" w:space="0" w:color="000000"/>
-              <w:bottom w:val="single" w:sz="4" w:space="0" w:color="000000"/>
-              <w:right w:val="single" w:sz="4" w:space="0" w:color="000000"/>
-            </w:tcBorders>
-          </w:tcPr>
-          <w:p>
-            <w:pPr>
-              <w:pStyle w:val="TableParagraph"/>
-              <w:jc w:val="center"/>
-              <w:rPr>
                 <w:sz w:val="20"/>
               </w:rPr>
             </w:pPr>
             <w:r>
               <w:rPr>
-                <w:rFonts w:eastAsia="宋体"/>
+                <w:rFonts w:eastAsia="SimSun"/>
                 <w:sz w:val="24"/>
                 <w:szCs w:val="24"/>
               </w:rPr>
@@ -7962,7 +7599,7 @@
             </w:pPr>
             <w:r>
               <w:rPr>
-                <w:rFonts w:eastAsia="宋体" w:hint="eastAsia"/>
+                <w:rFonts w:eastAsia="SimSun" w:hint="eastAsia"/>
                 <w:sz w:val="24"/>
                 <w:szCs w:val="24"/>
               </w:rPr>
@@ -7985,22 +7622,24 @@
               <w:pStyle w:val="TableParagraph"/>
               <w:rPr>
                 <w:sz w:val="20"/>
-              </w:rPr>
-            </w:pPr>
-            <w:r>
-              <w:rPr>
-                <w:rFonts w:eastAsia="宋体"/>
-                <w:sz w:val="24"/>
-                <w:szCs w:val="24"/>
-                <w:lang w:eastAsia="zh-CN"/>
+                <w:lang w:val="en-GB"/>
+              </w:rPr>
+            </w:pPr>
+            <w:r>
+              <w:rPr>
+                <w:rFonts w:eastAsia="SimSun"/>
+                <w:sz w:val="24"/>
+                <w:szCs w:val="24"/>
+                <w:lang w:val="en-GB" w:eastAsia="zh-CN"/>
               </w:rPr>
               <w:t>S</w:t>
             </w:r>
             <w:r>
               <w:rPr>
-                <w:rFonts w:eastAsia="宋体"/>
-                <w:sz w:val="24"/>
-                <w:szCs w:val="24"/>
+                <w:rFonts w:eastAsia="SimSun"/>
+                <w:sz w:val="24"/>
+                <w:szCs w:val="24"/>
+                <w:lang w:val="en-GB"/>
               </w:rPr>
               <w:t>earch some references about "Review sustainability in terms of saved CO2" on tidal energy.</w:t>
             </w:r>
@@ -8008,7 +7647,7 @@
         </w:tc>
         <w:tc>
           <w:tcPr>
-            <w:tcW w:w="1711" w:type="dxa"/>
+            <w:tcW w:w="2261" w:type="dxa"/>
             <w:tcBorders>
               <w:top w:val="single" w:sz="4" w:space="0" w:color="000000"/>
               <w:left w:val="single" w:sz="4" w:space="0" w:color="000000"/>
@@ -8021,50 +7660,12 @@
               <w:pStyle w:val="TableParagraph"/>
               <w:jc w:val="center"/>
               <w:rPr>
-                <w:rFonts w:asciiTheme="minorHAnsi" w:eastAsiaTheme="minorEastAsia" w:hAnsiTheme="minorHAnsi" w:cstheme="minorBidi"/>
-                <w:sz w:val="24"/>
-              </w:rPr>
-            </w:pPr>
-            <w:r>
-              <w:rPr>
-                <w:rFonts w:eastAsia="宋体"/>
-                <w:sz w:val="24"/>
-                <w:szCs w:val="24"/>
-              </w:rPr>
-              <w:t>three hours</w:t>
-            </w:r>
-          </w:p>
-          <w:p>
-            <w:pPr>
-              <w:pStyle w:val="TableParagraph"/>
-              <w:jc w:val="center"/>
-              <w:rPr>
-                <w:sz w:val="24"/>
-              </w:rPr>
-            </w:pPr>
-          </w:p>
-        </w:tc>
-        <w:tc>
-          <w:tcPr>
-            <w:tcW w:w="2261" w:type="dxa"/>
-            <w:tcBorders>
-              <w:top w:val="single" w:sz="4" w:space="0" w:color="000000"/>
-              <w:left w:val="single" w:sz="4" w:space="0" w:color="000000"/>
-              <w:bottom w:val="single" w:sz="4" w:space="0" w:color="000000"/>
-              <w:right w:val="single" w:sz="4" w:space="0" w:color="000000"/>
-            </w:tcBorders>
-          </w:tcPr>
-          <w:p>
-            <w:pPr>
-              <w:pStyle w:val="TableParagraph"/>
-              <w:jc w:val="center"/>
-              <w:rPr>
                 <w:sz w:val="20"/>
               </w:rPr>
             </w:pPr>
             <w:r>
               <w:rPr>
-                <w:rFonts w:eastAsia="宋体"/>
+                <w:rFonts w:eastAsia="SimSun"/>
                 <w:sz w:val="24"/>
                 <w:szCs w:val="24"/>
               </w:rPr>
@@ -8097,7 +7698,7 @@
             </w:pPr>
             <w:r>
               <w:rPr>
-                <w:rFonts w:eastAsia="宋体" w:hint="eastAsia"/>
+                <w:rFonts w:eastAsia="SimSun" w:hint="eastAsia"/>
                 <w:sz w:val="24"/>
                 <w:szCs w:val="24"/>
               </w:rPr>
@@ -8121,22 +7722,24 @@
               <w:rPr>
                 <w:rFonts w:asciiTheme="minorHAnsi" w:eastAsiaTheme="minorEastAsia" w:hAnsiTheme="minorHAnsi" w:cstheme="minorBidi"/>
                 <w:sz w:val="24"/>
-              </w:rPr>
-            </w:pPr>
-            <w:r>
-              <w:rPr>
-                <w:rFonts w:eastAsia="宋体"/>
-                <w:sz w:val="24"/>
-                <w:szCs w:val="24"/>
-                <w:lang w:eastAsia="zh-CN"/>
+                <w:lang w:val="en-GB"/>
+              </w:rPr>
+            </w:pPr>
+            <w:r>
+              <w:rPr>
+                <w:rFonts w:eastAsia="SimSun"/>
+                <w:sz w:val="24"/>
+                <w:szCs w:val="24"/>
+                <w:lang w:val="en-GB" w:eastAsia="zh-CN"/>
               </w:rPr>
               <w:t>S</w:t>
             </w:r>
             <w:r>
               <w:rPr>
-                <w:rFonts w:eastAsia="宋体"/>
-                <w:sz w:val="24"/>
-                <w:szCs w:val="24"/>
+                <w:rFonts w:eastAsia="SimSun"/>
+                <w:sz w:val="24"/>
+                <w:szCs w:val="24"/>
+                <w:lang w:val="en-GB"/>
               </w:rPr>
               <w:t>earch some references about “Preventive measures needed in the construction process” for wind power.</w:t>
             </w:r>
@@ -8144,7 +7747,7 @@
         </w:tc>
         <w:tc>
           <w:tcPr>
-            <w:tcW w:w="1711" w:type="dxa"/>
+            <w:tcW w:w="2261" w:type="dxa"/>
             <w:tcBorders>
               <w:top w:val="single" w:sz="4" w:space="0" w:color="000000"/>
               <w:left w:val="single" w:sz="4" w:space="0" w:color="000000"/>
@@ -8157,40 +7760,12 @@
               <w:pStyle w:val="TableParagraph"/>
               <w:jc w:val="center"/>
               <w:rPr>
-                <w:sz w:val="24"/>
-              </w:rPr>
-            </w:pPr>
-            <w:r>
-              <w:rPr>
-                <w:rFonts w:eastAsia="宋体"/>
-                <w:sz w:val="24"/>
-                <w:szCs w:val="24"/>
-              </w:rPr>
-              <w:t>four hours</w:t>
-            </w:r>
-          </w:p>
-        </w:tc>
-        <w:tc>
-          <w:tcPr>
-            <w:tcW w:w="2261" w:type="dxa"/>
-            <w:tcBorders>
-              <w:top w:val="single" w:sz="4" w:space="0" w:color="000000"/>
-              <w:left w:val="single" w:sz="4" w:space="0" w:color="000000"/>
-              <w:bottom w:val="single" w:sz="4" w:space="0" w:color="000000"/>
-              <w:right w:val="single" w:sz="4" w:space="0" w:color="000000"/>
-            </w:tcBorders>
-          </w:tcPr>
-          <w:p>
-            <w:pPr>
-              <w:pStyle w:val="TableParagraph"/>
-              <w:jc w:val="center"/>
-              <w:rPr>
                 <w:sz w:val="20"/>
               </w:rPr>
             </w:pPr>
             <w:r>
               <w:rPr>
-                <w:rFonts w:eastAsia="宋体"/>
+                <w:rFonts w:eastAsia="SimSun"/>
                 <w:sz w:val="24"/>
                 <w:szCs w:val="24"/>
               </w:rPr>
@@ -8223,7 +7798,7 @@
             </w:pPr>
             <w:r>
               <w:rPr>
-                <w:rFonts w:eastAsia="宋体" w:hint="eastAsia"/>
+                <w:rFonts w:eastAsia="SimSun" w:hint="eastAsia"/>
                 <w:sz w:val="24"/>
                 <w:szCs w:val="24"/>
               </w:rPr>
@@ -8247,13 +7822,15 @@
               <w:rPr>
                 <w:rFonts w:asciiTheme="minorHAnsi" w:eastAsiaTheme="minorEastAsia" w:hAnsiTheme="minorHAnsi" w:cstheme="minorBidi"/>
                 <w:sz w:val="24"/>
-              </w:rPr>
-            </w:pPr>
-            <w:r>
-              <w:rPr>
-                <w:rFonts w:eastAsia="宋体"/>
-                <w:sz w:val="24"/>
-                <w:szCs w:val="24"/>
+                <w:lang w:val="en-GB"/>
+              </w:rPr>
+            </w:pPr>
+            <w:r>
+              <w:rPr>
+                <w:rFonts w:eastAsia="SimSun"/>
+                <w:sz w:val="24"/>
+                <w:szCs w:val="24"/>
+                <w:lang w:val="en-GB"/>
               </w:rPr>
               <w:t>Search some references to "Preventive measures needed in the construction process" on solar energy.</w:t>
             </w:r>
@@ -8261,7 +7838,7 @@
         </w:tc>
         <w:tc>
           <w:tcPr>
-            <w:tcW w:w="1711" w:type="dxa"/>
+            <w:tcW w:w="2261" w:type="dxa"/>
             <w:tcBorders>
               <w:top w:val="single" w:sz="4" w:space="0" w:color="000000"/>
               <w:left w:val="single" w:sz="4" w:space="0" w:color="000000"/>
@@ -8274,40 +7851,12 @@
               <w:pStyle w:val="TableParagraph"/>
               <w:jc w:val="center"/>
               <w:rPr>
-                <w:sz w:val="24"/>
-              </w:rPr>
-            </w:pPr>
-            <w:r>
-              <w:rPr>
-                <w:rFonts w:eastAsia="宋体"/>
-                <w:sz w:val="24"/>
-                <w:szCs w:val="24"/>
-              </w:rPr>
-              <w:t>three hours</w:t>
-            </w:r>
-          </w:p>
-        </w:tc>
-        <w:tc>
-          <w:tcPr>
-            <w:tcW w:w="2261" w:type="dxa"/>
-            <w:tcBorders>
-              <w:top w:val="single" w:sz="4" w:space="0" w:color="000000"/>
-              <w:left w:val="single" w:sz="4" w:space="0" w:color="000000"/>
-              <w:bottom w:val="single" w:sz="4" w:space="0" w:color="000000"/>
-              <w:right w:val="single" w:sz="4" w:space="0" w:color="000000"/>
-            </w:tcBorders>
-          </w:tcPr>
-          <w:p>
-            <w:pPr>
-              <w:pStyle w:val="TableParagraph"/>
-              <w:jc w:val="center"/>
-              <w:rPr>
                 <w:sz w:val="20"/>
               </w:rPr>
             </w:pPr>
             <w:r>
               <w:rPr>
-                <w:rFonts w:eastAsia="宋体"/>
+                <w:rFonts w:eastAsia="SimSun"/>
                 <w:sz w:val="24"/>
                 <w:szCs w:val="24"/>
               </w:rPr>
@@ -8340,7 +7889,7 @@
             </w:pPr>
             <w:r>
               <w:rPr>
-                <w:rFonts w:eastAsia="宋体" w:hint="eastAsia"/>
+                <w:rFonts w:eastAsia="SimSun" w:hint="eastAsia"/>
                 <w:sz w:val="24"/>
                 <w:szCs w:val="24"/>
               </w:rPr>
@@ -8363,13 +7912,15 @@
               <w:pStyle w:val="TableParagraph"/>
               <w:rPr>
                 <w:sz w:val="20"/>
-              </w:rPr>
-            </w:pPr>
-            <w:r>
-              <w:rPr>
-                <w:rFonts w:eastAsia="宋体"/>
-                <w:sz w:val="24"/>
-                <w:szCs w:val="24"/>
+                <w:lang w:val="en-GB"/>
+              </w:rPr>
+            </w:pPr>
+            <w:r>
+              <w:rPr>
+                <w:rFonts w:eastAsia="SimSun"/>
+                <w:sz w:val="24"/>
+                <w:szCs w:val="24"/>
+                <w:lang w:val="en-GB"/>
               </w:rPr>
               <w:t>Search some references about "Preventive measures needed in the construction process" for tidal energy.</w:t>
             </w:r>
@@ -8377,7 +7928,7 @@
         </w:tc>
         <w:tc>
           <w:tcPr>
-            <w:tcW w:w="1711" w:type="dxa"/>
+            <w:tcW w:w="2261" w:type="dxa"/>
             <w:tcBorders>
               <w:top w:val="single" w:sz="4" w:space="0" w:color="000000"/>
               <w:left w:val="single" w:sz="4" w:space="0" w:color="000000"/>
@@ -8390,40 +7941,12 @@
               <w:pStyle w:val="TableParagraph"/>
               <w:jc w:val="center"/>
               <w:rPr>
-                <w:sz w:val="24"/>
-              </w:rPr>
-            </w:pPr>
-            <w:r>
-              <w:rPr>
-                <w:rFonts w:eastAsia="宋体"/>
-                <w:sz w:val="24"/>
-                <w:szCs w:val="24"/>
-              </w:rPr>
-              <w:t>four hours</w:t>
-            </w:r>
-          </w:p>
-        </w:tc>
-        <w:tc>
-          <w:tcPr>
-            <w:tcW w:w="2261" w:type="dxa"/>
-            <w:tcBorders>
-              <w:top w:val="single" w:sz="4" w:space="0" w:color="000000"/>
-              <w:left w:val="single" w:sz="4" w:space="0" w:color="000000"/>
-              <w:bottom w:val="single" w:sz="4" w:space="0" w:color="000000"/>
-              <w:right w:val="single" w:sz="4" w:space="0" w:color="000000"/>
-            </w:tcBorders>
-          </w:tcPr>
-          <w:p>
-            <w:pPr>
-              <w:pStyle w:val="TableParagraph"/>
-              <w:jc w:val="center"/>
-              <w:rPr>
                 <w:sz w:val="20"/>
               </w:rPr>
             </w:pPr>
             <w:r>
               <w:rPr>
-                <w:rFonts w:eastAsia="宋体"/>
+                <w:rFonts w:eastAsia="SimSun"/>
                 <w:sz w:val="24"/>
                 <w:szCs w:val="24"/>
               </w:rPr>
@@ -8456,7 +7979,7 @@
             </w:pPr>
             <w:r>
               <w:rPr>
-                <w:rFonts w:eastAsia="宋体" w:hint="eastAsia"/>
+                <w:rFonts w:eastAsia="SimSun" w:hint="eastAsia"/>
                 <w:sz w:val="24"/>
                 <w:szCs w:val="24"/>
               </w:rPr>
@@ -8479,13 +8002,15 @@
               <w:pStyle w:val="TableParagraph"/>
               <w:rPr>
                 <w:sz w:val="20"/>
-              </w:rPr>
-            </w:pPr>
-            <w:r>
-              <w:rPr>
-                <w:rFonts w:eastAsia="宋体"/>
-                <w:sz w:val="24"/>
-                <w:szCs w:val="24"/>
+                <w:lang w:val="en-GB"/>
+              </w:rPr>
+            </w:pPr>
+            <w:r>
+              <w:rPr>
+                <w:rFonts w:eastAsia="SimSun"/>
+                <w:sz w:val="24"/>
+                <w:szCs w:val="24"/>
+                <w:lang w:val="en-GB"/>
               </w:rPr>
               <w:t>Study whether the island can sell excess electricity to other areas and search some ways to store electricity that are commonly used in renewable energy.</w:t>
             </w:r>
@@ -8493,7 +8018,7 @@
         </w:tc>
         <w:tc>
           <w:tcPr>
-            <w:tcW w:w="1711" w:type="dxa"/>
+            <w:tcW w:w="2261" w:type="dxa"/>
             <w:tcBorders>
               <w:top w:val="single" w:sz="4" w:space="0" w:color="000000"/>
               <w:left w:val="single" w:sz="4" w:space="0" w:color="000000"/>
@@ -8506,40 +8031,12 @@
               <w:pStyle w:val="TableParagraph"/>
               <w:jc w:val="center"/>
               <w:rPr>
-                <w:sz w:val="24"/>
-              </w:rPr>
-            </w:pPr>
-            <w:r>
-              <w:rPr>
-                <w:rFonts w:eastAsia="宋体"/>
-                <w:sz w:val="24"/>
-                <w:szCs w:val="24"/>
-              </w:rPr>
-              <w:t>six hours</w:t>
-            </w:r>
-          </w:p>
-        </w:tc>
-        <w:tc>
-          <w:tcPr>
-            <w:tcW w:w="2261" w:type="dxa"/>
-            <w:tcBorders>
-              <w:top w:val="single" w:sz="4" w:space="0" w:color="000000"/>
-              <w:left w:val="single" w:sz="4" w:space="0" w:color="000000"/>
-              <w:bottom w:val="single" w:sz="4" w:space="0" w:color="000000"/>
-              <w:right w:val="single" w:sz="4" w:space="0" w:color="000000"/>
-            </w:tcBorders>
-          </w:tcPr>
-          <w:p>
-            <w:pPr>
-              <w:pStyle w:val="TableParagraph"/>
-              <w:jc w:val="center"/>
-              <w:rPr>
                 <w:sz w:val="20"/>
               </w:rPr>
             </w:pPr>
             <w:r>
               <w:rPr>
-                <w:rFonts w:eastAsia="宋体"/>
+                <w:rFonts w:eastAsia="SimSun"/>
                 <w:sz w:val="24"/>
                 <w:szCs w:val="24"/>
               </w:rPr>
@@ -8572,7 +8069,7 @@
             </w:pPr>
             <w:r>
               <w:rPr>
-                <w:rFonts w:eastAsia="宋体" w:hint="eastAsia"/>
+                <w:rFonts w:eastAsia="SimSun" w:hint="eastAsia"/>
                 <w:sz w:val="24"/>
                 <w:szCs w:val="24"/>
               </w:rPr>
@@ -8599,7 +8096,7 @@
             </w:pPr>
             <w:r>
               <w:rPr>
-                <w:rFonts w:eastAsia="宋体"/>
+                <w:rFonts w:eastAsia="SimSun"/>
                 <w:sz w:val="24"/>
                 <w:szCs w:val="24"/>
               </w:rPr>
@@ -8609,7 +8106,7 @@
         </w:tc>
         <w:tc>
           <w:tcPr>
-            <w:tcW w:w="1711" w:type="dxa"/>
+            <w:tcW w:w="2261" w:type="dxa"/>
             <w:tcBorders>
               <w:top w:val="single" w:sz="4" w:space="0" w:color="000000"/>
               <w:left w:val="single" w:sz="4" w:space="0" w:color="000000"/>
@@ -8622,50 +8119,12 @@
               <w:pStyle w:val="TableParagraph"/>
               <w:jc w:val="center"/>
               <w:rPr>
-                <w:rFonts w:asciiTheme="minorHAnsi" w:eastAsiaTheme="minorEastAsia" w:hAnsiTheme="minorHAnsi" w:cstheme="minorBidi"/>
-                <w:sz w:val="24"/>
-              </w:rPr>
-            </w:pPr>
-            <w:r>
-              <w:rPr>
-                <w:rFonts w:eastAsia="宋体"/>
-                <w:sz w:val="24"/>
-                <w:szCs w:val="24"/>
-              </w:rPr>
-              <w:t>five hours</w:t>
-            </w:r>
-          </w:p>
-          <w:p>
-            <w:pPr>
-              <w:pStyle w:val="TableParagraph"/>
-              <w:jc w:val="center"/>
-              <w:rPr>
-                <w:sz w:val="24"/>
-              </w:rPr>
-            </w:pPr>
-          </w:p>
-        </w:tc>
-        <w:tc>
-          <w:tcPr>
-            <w:tcW w:w="2261" w:type="dxa"/>
-            <w:tcBorders>
-              <w:top w:val="single" w:sz="4" w:space="0" w:color="000000"/>
-              <w:left w:val="single" w:sz="4" w:space="0" w:color="000000"/>
-              <w:bottom w:val="single" w:sz="4" w:space="0" w:color="000000"/>
-              <w:right w:val="single" w:sz="4" w:space="0" w:color="000000"/>
-            </w:tcBorders>
-          </w:tcPr>
-          <w:p>
-            <w:pPr>
-              <w:pStyle w:val="TableParagraph"/>
-              <w:jc w:val="center"/>
-              <w:rPr>
                 <w:sz w:val="20"/>
               </w:rPr>
             </w:pPr>
             <w:r>
               <w:rPr>
-                <w:rFonts w:eastAsia="宋体"/>
+                <w:rFonts w:eastAsia="SimSun"/>
                 <w:sz w:val="24"/>
                 <w:szCs w:val="24"/>
               </w:rPr>
@@ -8698,7 +8157,7 @@
             </w:pPr>
             <w:r>
               <w:rPr>
-                <w:rFonts w:eastAsia="宋体" w:hint="eastAsia"/>
+                <w:rFonts w:eastAsia="SimSun" w:hint="eastAsia"/>
                 <w:sz w:val="24"/>
                 <w:szCs w:val="24"/>
               </w:rPr>
@@ -8733,7 +8192,7 @@
         </w:tc>
         <w:tc>
           <w:tcPr>
-            <w:tcW w:w="1711" w:type="dxa"/>
+            <w:tcW w:w="2261" w:type="dxa"/>
             <w:tcBorders>
               <w:top w:val="single" w:sz="4" w:space="0" w:color="000000"/>
               <w:left w:val="single" w:sz="4" w:space="0" w:color="000000"/>
@@ -8746,49 +8205,12 @@
               <w:pStyle w:val="TableParagraph"/>
               <w:jc w:val="center"/>
               <w:rPr>
-                <w:sz w:val="24"/>
-              </w:rPr>
-            </w:pPr>
-            <w:r>
-              <w:rPr>
-                <w:rFonts w:eastAsia="宋体"/>
-                <w:sz w:val="24"/>
-                <w:szCs w:val="24"/>
-                <w:lang w:eastAsia="zh-CN"/>
-              </w:rPr>
-              <w:t>two</w:t>
-            </w:r>
-            <w:r>
-              <w:rPr>
-                <w:rFonts w:eastAsia="宋体"/>
-                <w:sz w:val="24"/>
-                <w:szCs w:val="24"/>
-              </w:rPr>
-              <w:t xml:space="preserve"> hours</w:t>
-            </w:r>
-          </w:p>
-        </w:tc>
-        <w:tc>
-          <w:tcPr>
-            <w:tcW w:w="2261" w:type="dxa"/>
-            <w:tcBorders>
-              <w:top w:val="single" w:sz="4" w:space="0" w:color="000000"/>
-              <w:left w:val="single" w:sz="4" w:space="0" w:color="000000"/>
-              <w:bottom w:val="single" w:sz="4" w:space="0" w:color="000000"/>
-              <w:right w:val="single" w:sz="4" w:space="0" w:color="000000"/>
-            </w:tcBorders>
-          </w:tcPr>
-          <w:p>
-            <w:pPr>
-              <w:pStyle w:val="TableParagraph"/>
-              <w:jc w:val="center"/>
-              <w:rPr>
                 <w:sz w:val="20"/>
               </w:rPr>
             </w:pPr>
             <w:r>
               <w:rPr>
-                <w:rFonts w:eastAsia="宋体"/>
+                <w:rFonts w:eastAsia="SimSun"/>
                 <w:sz w:val="24"/>
                 <w:szCs w:val="24"/>
               </w:rPr>
@@ -8821,7 +8243,7 @@
             </w:pPr>
             <w:r>
               <w:rPr>
-                <w:rFonts w:eastAsia="宋体" w:hint="eastAsia"/>
+                <w:rFonts w:eastAsia="SimSun" w:hint="eastAsia"/>
                 <w:sz w:val="24"/>
                 <w:szCs w:val="24"/>
               </w:rPr>
@@ -8856,7 +8278,7 @@
         </w:tc>
         <w:tc>
           <w:tcPr>
-            <w:tcW w:w="1711" w:type="dxa"/>
+            <w:tcW w:w="2261" w:type="dxa"/>
             <w:tcBorders>
               <w:top w:val="single" w:sz="4" w:space="0" w:color="000000"/>
               <w:left w:val="single" w:sz="4" w:space="0" w:color="000000"/>
@@ -8869,49 +8291,12 @@
               <w:pStyle w:val="TableParagraph"/>
               <w:jc w:val="center"/>
               <w:rPr>
-                <w:sz w:val="24"/>
-              </w:rPr>
-            </w:pPr>
-            <w:r>
-              <w:rPr>
-                <w:rFonts w:eastAsia="宋体"/>
-                <w:sz w:val="24"/>
-                <w:szCs w:val="24"/>
-                <w:lang w:eastAsia="zh-CN"/>
-              </w:rPr>
-              <w:t>one</w:t>
-            </w:r>
-            <w:r>
-              <w:rPr>
-                <w:rFonts w:eastAsia="宋体"/>
-                <w:sz w:val="24"/>
-                <w:szCs w:val="24"/>
-              </w:rPr>
-              <w:t xml:space="preserve"> hour</w:t>
-            </w:r>
-          </w:p>
-        </w:tc>
-        <w:tc>
-          <w:tcPr>
-            <w:tcW w:w="2261" w:type="dxa"/>
-            <w:tcBorders>
-              <w:top w:val="single" w:sz="4" w:space="0" w:color="000000"/>
-              <w:left w:val="single" w:sz="4" w:space="0" w:color="000000"/>
-              <w:bottom w:val="single" w:sz="4" w:space="0" w:color="000000"/>
-              <w:right w:val="single" w:sz="4" w:space="0" w:color="000000"/>
-            </w:tcBorders>
-          </w:tcPr>
-          <w:p>
-            <w:pPr>
-              <w:pStyle w:val="TableParagraph"/>
-              <w:jc w:val="center"/>
-              <w:rPr>
                 <w:sz w:val="20"/>
               </w:rPr>
             </w:pPr>
             <w:r>
               <w:rPr>
-                <w:rFonts w:eastAsia="宋体"/>
+                <w:rFonts w:eastAsia="SimSun"/>
                 <w:sz w:val="24"/>
                 <w:szCs w:val="24"/>
               </w:rPr>
@@ -8944,7 +8329,7 @@
             </w:pPr>
             <w:r>
               <w:rPr>
-                <w:rFonts w:eastAsia="宋体" w:hint="eastAsia"/>
+                <w:rFonts w:eastAsia="SimSun" w:hint="eastAsia"/>
                 <w:sz w:val="24"/>
                 <w:szCs w:val="24"/>
               </w:rPr>
@@ -8967,13 +8352,15 @@
               <w:pStyle w:val="TableParagraph"/>
               <w:rPr>
                 <w:sz w:val="20"/>
-              </w:rPr>
-            </w:pPr>
-            <w:r>
-              <w:rPr>
-                <w:rFonts w:eastAsia="宋体"/>
-                <w:sz w:val="24"/>
-                <w:szCs w:val="24"/>
+                <w:lang w:val="en-GB"/>
+              </w:rPr>
+            </w:pPr>
+            <w:r>
+              <w:rPr>
+                <w:rFonts w:eastAsia="SimSun"/>
+                <w:sz w:val="24"/>
+                <w:szCs w:val="24"/>
+                <w:lang w:val="en-GB"/>
               </w:rPr>
               <w:t>Summarizing the information about the impact of renewable energy on the environment searched in the first week, and record the key points.</w:t>
             </w:r>
@@ -8981,7 +8368,7 @@
         </w:tc>
         <w:tc>
           <w:tcPr>
-            <w:tcW w:w="1711" w:type="dxa"/>
+            <w:tcW w:w="2261" w:type="dxa"/>
             <w:tcBorders>
               <w:top w:val="single" w:sz="4" w:space="0" w:color="000000"/>
               <w:left w:val="single" w:sz="4" w:space="0" w:color="000000"/>
@@ -8994,40 +8381,12 @@
               <w:pStyle w:val="TableParagraph"/>
               <w:jc w:val="center"/>
               <w:rPr>
-                <w:sz w:val="24"/>
-              </w:rPr>
-            </w:pPr>
-            <w:r>
-              <w:rPr>
-                <w:rFonts w:eastAsia="宋体"/>
-                <w:sz w:val="24"/>
-                <w:szCs w:val="24"/>
-              </w:rPr>
-              <w:t>two hours</w:t>
-            </w:r>
-          </w:p>
-        </w:tc>
-        <w:tc>
-          <w:tcPr>
-            <w:tcW w:w="2261" w:type="dxa"/>
-            <w:tcBorders>
-              <w:top w:val="single" w:sz="4" w:space="0" w:color="000000"/>
-              <w:left w:val="single" w:sz="4" w:space="0" w:color="000000"/>
-              <w:bottom w:val="single" w:sz="4" w:space="0" w:color="000000"/>
-              <w:right w:val="single" w:sz="4" w:space="0" w:color="000000"/>
-            </w:tcBorders>
-          </w:tcPr>
-          <w:p>
-            <w:pPr>
-              <w:pStyle w:val="TableParagraph"/>
-              <w:jc w:val="center"/>
-              <w:rPr>
                 <w:sz w:val="20"/>
               </w:rPr>
             </w:pPr>
             <w:r>
               <w:rPr>
-                <w:rFonts w:eastAsia="宋体"/>
+                <w:rFonts w:eastAsia="SimSun"/>
                 <w:sz w:val="24"/>
                 <w:szCs w:val="24"/>
               </w:rPr>
@@ -9060,7 +8419,7 @@
             </w:pPr>
             <w:r>
               <w:rPr>
-                <w:rFonts w:eastAsia="宋体" w:hint="eastAsia"/>
+                <w:rFonts w:eastAsia="SimSun" w:hint="eastAsia"/>
                 <w:sz w:val="24"/>
                 <w:szCs w:val="24"/>
               </w:rPr>
@@ -9083,13 +8442,15 @@
               <w:pStyle w:val="TableParagraph"/>
               <w:rPr>
                 <w:sz w:val="20"/>
-              </w:rPr>
-            </w:pPr>
-            <w:r>
-              <w:rPr>
-                <w:rFonts w:eastAsia="宋体"/>
-                <w:sz w:val="24"/>
-                <w:szCs w:val="24"/>
+                <w:lang w:val="en-GB"/>
+              </w:rPr>
+            </w:pPr>
+            <w:r>
+              <w:rPr>
+                <w:rFonts w:eastAsia="SimSun"/>
+                <w:sz w:val="24"/>
+                <w:szCs w:val="24"/>
+                <w:lang w:val="en-GB"/>
               </w:rPr>
               <w:t>Summarize the information about the battery in the second week and record the main points.</w:t>
             </w:r>
@@ -9097,7 +8458,7 @@
         </w:tc>
         <w:tc>
           <w:tcPr>
-            <w:tcW w:w="1711" w:type="dxa"/>
+            <w:tcW w:w="2261" w:type="dxa"/>
             <w:tcBorders>
               <w:top w:val="single" w:sz="4" w:space="0" w:color="000000"/>
               <w:left w:val="single" w:sz="4" w:space="0" w:color="000000"/>
@@ -9110,40 +8471,12 @@
               <w:pStyle w:val="TableParagraph"/>
               <w:jc w:val="center"/>
               <w:rPr>
-                <w:sz w:val="24"/>
-              </w:rPr>
-            </w:pPr>
-            <w:r>
-              <w:rPr>
-                <w:rFonts w:eastAsia="宋体"/>
-                <w:sz w:val="24"/>
-                <w:szCs w:val="24"/>
-              </w:rPr>
-              <w:t>two hours</w:t>
-            </w:r>
-          </w:p>
-        </w:tc>
-        <w:tc>
-          <w:tcPr>
-            <w:tcW w:w="2261" w:type="dxa"/>
-            <w:tcBorders>
-              <w:top w:val="single" w:sz="4" w:space="0" w:color="000000"/>
-              <w:left w:val="single" w:sz="4" w:space="0" w:color="000000"/>
-              <w:bottom w:val="single" w:sz="4" w:space="0" w:color="000000"/>
-              <w:right w:val="single" w:sz="4" w:space="0" w:color="000000"/>
-            </w:tcBorders>
-          </w:tcPr>
-          <w:p>
-            <w:pPr>
-              <w:pStyle w:val="TableParagraph"/>
-              <w:jc w:val="center"/>
-              <w:rPr>
                 <w:sz w:val="20"/>
               </w:rPr>
             </w:pPr>
             <w:r>
               <w:rPr>
-                <w:rFonts w:eastAsia="宋体"/>
+                <w:rFonts w:eastAsia="SimSun"/>
                 <w:sz w:val="24"/>
                 <w:szCs w:val="24"/>
               </w:rPr>
@@ -9176,7 +8509,7 @@
             </w:pPr>
             <w:r>
               <w:rPr>
-                <w:rFonts w:eastAsia="宋体" w:hint="eastAsia"/>
+                <w:rFonts w:eastAsia="SimSun" w:hint="eastAsia"/>
                 <w:sz w:val="24"/>
                 <w:szCs w:val="24"/>
               </w:rPr>
@@ -9200,13 +8533,15 @@
               <w:pStyle w:val="TableParagraph"/>
               <w:rPr>
                 <w:sz w:val="20"/>
-              </w:rPr>
-            </w:pPr>
-            <w:r>
-              <w:rPr>
-                <w:rFonts w:eastAsia="宋体"/>
-                <w:sz w:val="24"/>
-                <w:szCs w:val="24"/>
+                <w:lang w:val="en-GB"/>
+              </w:rPr>
+            </w:pPr>
+            <w:r>
+              <w:rPr>
+                <w:rFonts w:eastAsia="SimSun"/>
+                <w:sz w:val="24"/>
+                <w:szCs w:val="24"/>
+                <w:lang w:val="en-GB"/>
               </w:rPr>
               <w:t>Write the main points of the environment and battery as paragraphs.</w:t>
             </w:r>
@@ -9214,7 +8549,7 @@
         </w:tc>
         <w:tc>
           <w:tcPr>
-            <w:tcW w:w="1711" w:type="dxa"/>
+            <w:tcW w:w="2261" w:type="dxa"/>
             <w:tcBorders>
               <w:top w:val="single" w:sz="4" w:space="0" w:color="000000"/>
               <w:left w:val="single" w:sz="4" w:space="0" w:color="000000"/>
@@ -9227,40 +8562,12 @@
               <w:pStyle w:val="TableParagraph"/>
               <w:jc w:val="center"/>
               <w:rPr>
-                <w:sz w:val="24"/>
-              </w:rPr>
-            </w:pPr>
-            <w:r>
-              <w:rPr>
-                <w:rFonts w:eastAsia="宋体"/>
-                <w:sz w:val="24"/>
-                <w:szCs w:val="24"/>
-              </w:rPr>
-              <w:t>two hours</w:t>
-            </w:r>
-          </w:p>
-        </w:tc>
-        <w:tc>
-          <w:tcPr>
-            <w:tcW w:w="2261" w:type="dxa"/>
-            <w:tcBorders>
-              <w:top w:val="single" w:sz="4" w:space="0" w:color="000000"/>
-              <w:left w:val="single" w:sz="4" w:space="0" w:color="000000"/>
-              <w:bottom w:val="single" w:sz="4" w:space="0" w:color="000000"/>
-              <w:right w:val="single" w:sz="4" w:space="0" w:color="000000"/>
-            </w:tcBorders>
-          </w:tcPr>
-          <w:p>
-            <w:pPr>
-              <w:pStyle w:val="TableParagraph"/>
-              <w:jc w:val="center"/>
-              <w:rPr>
                 <w:sz w:val="20"/>
               </w:rPr>
             </w:pPr>
             <w:r>
               <w:rPr>
-                <w:rFonts w:eastAsia="宋体"/>
+                <w:rFonts w:eastAsia="SimSun"/>
                 <w:sz w:val="24"/>
                 <w:szCs w:val="24"/>
               </w:rPr>
@@ -9293,7 +8600,7 @@
             </w:pPr>
             <w:r>
               <w:rPr>
-                <w:rFonts w:eastAsia="宋体" w:hint="eastAsia"/>
+                <w:rFonts w:eastAsia="SimSun" w:hint="eastAsia"/>
                 <w:sz w:val="24"/>
                 <w:szCs w:val="24"/>
               </w:rPr>
@@ -9317,13 +8624,15 @@
               <w:rPr>
                 <w:rFonts w:asciiTheme="minorHAnsi" w:eastAsiaTheme="minorEastAsia" w:hAnsiTheme="minorHAnsi" w:cstheme="minorBidi"/>
                 <w:sz w:val="24"/>
-              </w:rPr>
-            </w:pPr>
-            <w:r>
-              <w:rPr>
-                <w:rFonts w:eastAsia="宋体"/>
-                <w:sz w:val="24"/>
-                <w:szCs w:val="24"/>
+                <w:lang w:val="en-GB"/>
+              </w:rPr>
+            </w:pPr>
+            <w:r>
+              <w:rPr>
+                <w:rFonts w:eastAsia="SimSun"/>
+                <w:sz w:val="24"/>
+                <w:szCs w:val="24"/>
+                <w:lang w:val="en-GB"/>
               </w:rPr>
               <w:t>Search some references on lithium batteries.</w:t>
             </w:r>
@@ -9333,13 +8642,14 @@
               <w:pStyle w:val="TableParagraph"/>
               <w:rPr>
                 <w:sz w:val="20"/>
-              </w:rPr>
-            </w:pPr>
-          </w:p>
-        </w:tc>
-        <w:tc>
-          <w:tcPr>
-            <w:tcW w:w="1711" w:type="dxa"/>
+                <w:lang w:val="en-GB"/>
+              </w:rPr>
+            </w:pPr>
+          </w:p>
+        </w:tc>
+        <w:tc>
+          <w:tcPr>
+            <w:tcW w:w="2261" w:type="dxa"/>
             <w:tcBorders>
               <w:top w:val="single" w:sz="4" w:space="0" w:color="000000"/>
               <w:left w:val="single" w:sz="4" w:space="0" w:color="000000"/>
@@ -9352,40 +8662,12 @@
               <w:pStyle w:val="TableParagraph"/>
               <w:jc w:val="center"/>
               <w:rPr>
-                <w:sz w:val="24"/>
-              </w:rPr>
-            </w:pPr>
-            <w:r>
-              <w:rPr>
-                <w:rFonts w:eastAsia="宋体"/>
-                <w:sz w:val="24"/>
-                <w:szCs w:val="24"/>
-              </w:rPr>
-              <w:t>two hours</w:t>
-            </w:r>
-          </w:p>
-        </w:tc>
-        <w:tc>
-          <w:tcPr>
-            <w:tcW w:w="2261" w:type="dxa"/>
-            <w:tcBorders>
-              <w:top w:val="single" w:sz="4" w:space="0" w:color="000000"/>
-              <w:left w:val="single" w:sz="4" w:space="0" w:color="000000"/>
-              <w:bottom w:val="single" w:sz="4" w:space="0" w:color="000000"/>
-              <w:right w:val="single" w:sz="4" w:space="0" w:color="000000"/>
-            </w:tcBorders>
-          </w:tcPr>
-          <w:p>
-            <w:pPr>
-              <w:pStyle w:val="TableParagraph"/>
-              <w:jc w:val="center"/>
-              <w:rPr>
                 <w:sz w:val="20"/>
               </w:rPr>
             </w:pPr>
             <w:r>
               <w:rPr>
-                <w:rFonts w:eastAsia="宋体"/>
+                <w:rFonts w:eastAsia="SimSun"/>
                 <w:sz w:val="24"/>
                 <w:szCs w:val="24"/>
               </w:rPr>
@@ -9418,7 +8700,7 @@
             </w:pPr>
             <w:r>
               <w:rPr>
-                <w:rFonts w:eastAsia="宋体" w:hint="eastAsia"/>
+                <w:rFonts w:eastAsia="SimSun" w:hint="eastAsia"/>
                 <w:sz w:val="24"/>
                 <w:szCs w:val="24"/>
               </w:rPr>
@@ -9442,30 +8724,34 @@
               <w:rPr>
                 <w:rFonts w:asciiTheme="minorHAnsi" w:eastAsiaTheme="minorEastAsia" w:hAnsiTheme="minorHAnsi" w:cstheme="minorBidi"/>
                 <w:sz w:val="24"/>
-              </w:rPr>
-            </w:pPr>
-            <w:r>
-              <w:rPr>
-                <w:rFonts w:eastAsia="宋体"/>
-                <w:sz w:val="24"/>
-                <w:szCs w:val="24"/>
+                <w:lang w:val="en-GB"/>
+              </w:rPr>
+            </w:pPr>
+            <w:r>
+              <w:rPr>
+                <w:rFonts w:eastAsia="SimSun"/>
+                <w:sz w:val="24"/>
+                <w:szCs w:val="24"/>
+                <w:lang w:val="en-GB"/>
               </w:rPr>
               <w:t>Sort out the information on lithium batteries searched on the 29</w:t>
             </w:r>
             <w:r>
               <w:rPr>
-                <w:rFonts w:eastAsia="宋体"/>
+                <w:rFonts w:eastAsia="SimSun"/>
                 <w:sz w:val="24"/>
                 <w:szCs w:val="24"/>
                 <w:vertAlign w:val="superscript"/>
+                <w:lang w:val="en-GB"/>
               </w:rPr>
               <w:t xml:space="preserve"> </w:t>
             </w:r>
             <w:r>
               <w:rPr>
-                <w:rFonts w:eastAsia="宋体"/>
-                <w:sz w:val="24"/>
-                <w:szCs w:val="24"/>
+                <w:rFonts w:eastAsia="SimSun"/>
+                <w:sz w:val="24"/>
+                <w:szCs w:val="24"/>
+                <w:lang w:val="en-GB"/>
               </w:rPr>
               <w:t>Jan and complete the time and task sheet.</w:t>
             </w:r>
@@ -9473,7 +8759,7 @@
         </w:tc>
         <w:tc>
           <w:tcPr>
-            <w:tcW w:w="1711" w:type="dxa"/>
+            <w:tcW w:w="2261" w:type="dxa"/>
             <w:tcBorders>
               <w:top w:val="single" w:sz="4" w:space="0" w:color="000000"/>
               <w:left w:val="single" w:sz="4" w:space="0" w:color="000000"/>
@@ -9486,40 +8772,12 @@
               <w:pStyle w:val="TableParagraph"/>
               <w:jc w:val="center"/>
               <w:rPr>
-                <w:sz w:val="24"/>
-              </w:rPr>
-            </w:pPr>
-            <w:r>
-              <w:rPr>
-                <w:rFonts w:eastAsia="宋体"/>
-                <w:sz w:val="24"/>
-                <w:szCs w:val="24"/>
-              </w:rPr>
-              <w:t>two hours</w:t>
-            </w:r>
-          </w:p>
-        </w:tc>
-        <w:tc>
-          <w:tcPr>
-            <w:tcW w:w="2261" w:type="dxa"/>
-            <w:tcBorders>
-              <w:top w:val="single" w:sz="4" w:space="0" w:color="000000"/>
-              <w:left w:val="single" w:sz="4" w:space="0" w:color="000000"/>
-              <w:bottom w:val="single" w:sz="4" w:space="0" w:color="000000"/>
-              <w:right w:val="single" w:sz="4" w:space="0" w:color="000000"/>
-            </w:tcBorders>
-          </w:tcPr>
-          <w:p>
-            <w:pPr>
-              <w:pStyle w:val="TableParagraph"/>
-              <w:jc w:val="center"/>
-              <w:rPr>
                 <w:sz w:val="20"/>
               </w:rPr>
             </w:pPr>
             <w:r>
               <w:rPr>
-                <w:rFonts w:eastAsia="宋体"/>
+                <w:rFonts w:eastAsia="SimSun"/>
                 <w:sz w:val="24"/>
                 <w:szCs w:val="24"/>
               </w:rPr>
@@ -9552,7 +8810,7 @@
             </w:pPr>
             <w:r>
               <w:rPr>
-                <w:rFonts w:eastAsia="宋体" w:hint="eastAsia"/>
+                <w:rFonts w:eastAsia="SimSun" w:hint="eastAsia"/>
                 <w:sz w:val="24"/>
                 <w:szCs w:val="24"/>
               </w:rPr>
@@ -9587,7 +8845,7 @@
         </w:tc>
         <w:tc>
           <w:tcPr>
-            <w:tcW w:w="1711" w:type="dxa"/>
+            <w:tcW w:w="2261" w:type="dxa"/>
             <w:tcBorders>
               <w:top w:val="single" w:sz="4" w:space="0" w:color="000000"/>
               <w:left w:val="single" w:sz="4" w:space="0" w:color="000000"/>
@@ -9600,50 +8858,12 @@
               <w:pStyle w:val="TableParagraph"/>
               <w:jc w:val="center"/>
               <w:rPr>
-                <w:rFonts w:asciiTheme="minorHAnsi" w:eastAsiaTheme="minorEastAsia" w:hAnsiTheme="minorHAnsi" w:cstheme="minorBidi"/>
-                <w:sz w:val="24"/>
-              </w:rPr>
-            </w:pPr>
-            <w:r>
-              <w:rPr>
-                <w:rFonts w:eastAsia="宋体"/>
-                <w:sz w:val="24"/>
-                <w:szCs w:val="24"/>
-              </w:rPr>
-              <w:t>three hours</w:t>
-            </w:r>
-          </w:p>
-          <w:p>
-            <w:pPr>
-              <w:pStyle w:val="TableParagraph"/>
-              <w:jc w:val="center"/>
-              <w:rPr>
-                <w:sz w:val="24"/>
-              </w:rPr>
-            </w:pPr>
-          </w:p>
-        </w:tc>
-        <w:tc>
-          <w:tcPr>
-            <w:tcW w:w="2261" w:type="dxa"/>
-            <w:tcBorders>
-              <w:top w:val="single" w:sz="4" w:space="0" w:color="000000"/>
-              <w:left w:val="single" w:sz="4" w:space="0" w:color="000000"/>
-              <w:bottom w:val="single" w:sz="4" w:space="0" w:color="000000"/>
-              <w:right w:val="single" w:sz="4" w:space="0" w:color="000000"/>
-            </w:tcBorders>
-          </w:tcPr>
-          <w:p>
-            <w:pPr>
-              <w:pStyle w:val="TableParagraph"/>
-              <w:jc w:val="center"/>
-              <w:rPr>
                 <w:sz w:val="20"/>
               </w:rPr>
             </w:pPr>
             <w:r>
               <w:rPr>
-                <w:rFonts w:eastAsia="宋体"/>
+                <w:rFonts w:eastAsia="SimSun"/>
                 <w:sz w:val="24"/>
                 <w:szCs w:val="24"/>
               </w:rPr>
@@ -9697,25 +8917,6 @@
         </w:tc>
         <w:tc>
           <w:tcPr>
-            <w:tcW w:w="1711" w:type="dxa"/>
-            <w:tcBorders>
-              <w:top w:val="single" w:sz="4" w:space="0" w:color="000000"/>
-              <w:left w:val="single" w:sz="4" w:space="0" w:color="000000"/>
-              <w:bottom w:val="single" w:sz="4" w:space="0" w:color="000000"/>
-              <w:right w:val="single" w:sz="4" w:space="0" w:color="000000"/>
-            </w:tcBorders>
-          </w:tcPr>
-          <w:p>
-            <w:pPr>
-              <w:pStyle w:val="TableParagraph"/>
-              <w:rPr>
-                <w:sz w:val="20"/>
-              </w:rPr>
-            </w:pPr>
-          </w:p>
-        </w:tc>
-        <w:tc>
-          <w:tcPr>
             <w:tcW w:w="2261" w:type="dxa"/>
             <w:tcBorders>
               <w:top w:val="single" w:sz="4" w:space="0" w:color="000000"/>
@@ -9738,128 +8939,186 @@
     </w:tbl>
     <w:p>
       <w:pPr>
-        <w:pStyle w:val="a3"/>
+        <w:pStyle w:val="Textoindependiente"/>
         <w:spacing w:line="237" w:lineRule="auto"/>
         <w:ind w:left="700" w:right="4524"/>
+        <w:rPr>
+          <w:lang w:val="en-GB"/>
+        </w:rPr>
       </w:pPr>
       <w:r>
+        <w:rPr>
+          <w:lang w:val="en-GB"/>
+        </w:rPr>
         <w:t>ID: First 2 letters from each role. E.g. Quality Manager should be QM Time</w:t>
       </w:r>
       <w:r>
         <w:rPr>
           <w:spacing w:val="-13"/>
+          <w:lang w:val="en-GB"/>
         </w:rPr>
         <w:t xml:space="preserve"> </w:t>
       </w:r>
       <w:r>
+        <w:rPr>
+          <w:lang w:val="en-GB"/>
+        </w:rPr>
         <w:t>Spent</w:t>
       </w:r>
       <w:r>
         <w:rPr>
           <w:spacing w:val="-13"/>
+          <w:lang w:val="en-GB"/>
         </w:rPr>
         <w:t xml:space="preserve"> </w:t>
       </w:r>
       <w:r>
+        <w:rPr>
+          <w:lang w:val="en-GB"/>
+        </w:rPr>
         <w:t>should</w:t>
       </w:r>
       <w:r>
         <w:rPr>
           <w:spacing w:val="-13"/>
+          <w:lang w:val="en-GB"/>
         </w:rPr>
         <w:t xml:space="preserve"> </w:t>
       </w:r>
       <w:r>
+        <w:rPr>
+          <w:lang w:val="en-GB"/>
+        </w:rPr>
         <w:t>be</w:t>
       </w:r>
       <w:r>
         <w:rPr>
           <w:spacing w:val="-14"/>
+          <w:lang w:val="en-GB"/>
         </w:rPr>
         <w:t xml:space="preserve"> </w:t>
       </w:r>
       <w:r>
+        <w:rPr>
+          <w:lang w:val="en-GB"/>
+        </w:rPr>
         <w:t>an</w:t>
       </w:r>
       <w:r>
         <w:rPr>
           <w:spacing w:val="-14"/>
+          <w:lang w:val="en-GB"/>
         </w:rPr>
         <w:t xml:space="preserve"> </w:t>
       </w:r>
       <w:r>
+        <w:rPr>
+          <w:lang w:val="en-GB"/>
+        </w:rPr>
         <w:t>estimation</w:t>
       </w:r>
       <w:r>
         <w:rPr>
           <w:spacing w:val="-14"/>
+          <w:lang w:val="en-GB"/>
         </w:rPr>
         <w:t xml:space="preserve"> </w:t>
       </w:r>
       <w:r>
+        <w:rPr>
+          <w:lang w:val="en-GB"/>
+        </w:rPr>
         <w:t>of</w:t>
       </w:r>
       <w:r>
         <w:rPr>
           <w:spacing w:val="-13"/>
+          <w:lang w:val="en-GB"/>
         </w:rPr>
         <w:t xml:space="preserve"> </w:t>
       </w:r>
       <w:r>
+        <w:rPr>
+          <w:lang w:val="en-GB"/>
+        </w:rPr>
         <w:t>the</w:t>
       </w:r>
       <w:r>
         <w:rPr>
           <w:spacing w:val="-14"/>
+          <w:lang w:val="en-GB"/>
         </w:rPr>
         <w:t xml:space="preserve"> </w:t>
       </w:r>
       <w:r>
+        <w:rPr>
+          <w:lang w:val="en-GB"/>
+        </w:rPr>
         <w:t>time</w:t>
       </w:r>
       <w:r>
         <w:rPr>
           <w:spacing w:val="-13"/>
+          <w:lang w:val="en-GB"/>
         </w:rPr>
         <w:t xml:space="preserve"> </w:t>
       </w:r>
       <w:r>
+        <w:rPr>
+          <w:lang w:val="en-GB"/>
+        </w:rPr>
         <w:t>used</w:t>
       </w:r>
       <w:r>
         <w:rPr>
           <w:spacing w:val="-12"/>
+          <w:lang w:val="en-GB"/>
         </w:rPr>
         <w:t xml:space="preserve"> </w:t>
       </w:r>
       <w:r>
+        <w:rPr>
+          <w:lang w:val="en-GB"/>
+        </w:rPr>
         <w:t>for</w:t>
       </w:r>
       <w:r>
         <w:rPr>
           <w:spacing w:val="-13"/>
+          <w:lang w:val="en-GB"/>
         </w:rPr>
         <w:t xml:space="preserve"> </w:t>
       </w:r>
       <w:r>
+        <w:rPr>
+          <w:lang w:val="en-GB"/>
+        </w:rPr>
         <w:t>every</w:t>
       </w:r>
       <w:r>
         <w:rPr>
           <w:spacing w:val="-14"/>
+          <w:lang w:val="en-GB"/>
         </w:rPr>
         <w:t xml:space="preserve"> </w:t>
       </w:r>
       <w:r>
+        <w:rPr>
+          <w:lang w:val="en-GB"/>
+        </w:rPr>
         <w:t>task</w:t>
       </w:r>
       <w:r>
         <w:rPr>
           <w:spacing w:val="-13"/>
+          <w:lang w:val="en-GB"/>
         </w:rPr>
         <w:t xml:space="preserve"> </w:t>
       </w:r>
       <w:r>
+        <w:rPr>
+          <w:lang w:val="en-GB"/>
+        </w:rPr>
         <w:t>needed.</w:t>
       </w:r>
     </w:p>
@@ -9914,7 +9173,7 @@
 <w:hdr xmlns:wpc="http://schemas.microsoft.com/office/word/2010/wordprocessingCanvas" xmlns:cx="http://schemas.microsoft.com/office/drawing/2014/chartex" xmlns:cx1="http://schemas.microsoft.com/office/drawing/2015/9/8/chartex" xmlns:cx2="http://schemas.microsoft.com/office/drawing/2015/10/21/chartex" xmlns:cx3="http://schemas.microsoft.com/office/drawing/2016/5/9/chartex" xmlns:cx4="http://schemas.microsoft.com/office/drawing/2016/5/10/chartex" xmlns:cx5="http://schemas.microsoft.com/office/drawing/2016/5/11/chartex" xmlns:cx6="http://schemas.microsoft.com/office/drawing/2016/5/12/chartex" xmlns:cx7="http://schemas.microsoft.com/office/drawing/2016/5/13/chartex" xmlns:cx8="http://schemas.microsoft.com/office/drawing/2016/5/14/chartex" xmlns:mc="http://schemas.openxmlformats.org/markup-compatibility/2006" xmlns:aink="http://schemas.microsoft.com/office/drawing/2016/ink" xmlns:am3d="http://schemas.microsoft.com/office/drawing/2017/model3d" xmlns:o="urn:schemas-microsoft-com:office:office" xmlns:r="http://schemas.openxmlformats.org/officeDocument/2006/relationships" xmlns:m="http://schemas.openxmlformats.org/officeDocument/2006/math" xmlns:v="urn:schemas-microsoft-com:vml" xmlns:wp14="http://schemas.microsoft.com/office/word/2010/wordprocessingDrawing" xmlns:wp="http://schemas.openxmlformats.org/drawingml/2006/wordprocessingDrawing" xmlns:w10="urn:schemas-microsoft-com:office:word" xmlns:w="http://schemas.openxmlformats.org/wordprocessingml/2006/main" xmlns:w14="http://schemas.microsoft.com/office/word/2010/wordml" xmlns:w15="http://schemas.microsoft.com/office/word/2012/wordml" xmlns:w16cid="http://schemas.microsoft.com/office/word/2016/wordml/cid" xmlns:w16se="http://schemas.microsoft.com/office/word/2015/wordml/symex" xmlns:wpg="http://schemas.microsoft.com/office/word/2010/wordprocessingGroup" xmlns:wpi="http://schemas.microsoft.com/office/word/2010/wordprocessingInk" xmlns:wne="http://schemas.microsoft.com/office/word/2006/wordml" xmlns:wps="http://schemas.microsoft.com/office/word/2010/wordprocessingShape" mc:Ignorable="w14 w15 w16se w16cid wp14">
   <w:p>
     <w:pPr>
-      <w:pStyle w:val="a3"/>
+      <w:pStyle w:val="Textoindependiente"/>
       <w:spacing w:line="14" w:lineRule="auto"/>
       <w:rPr>
         <w:sz w:val="20"/>
@@ -10351,7 +9610,7 @@
     <w:lsdException w:name="Hashtag" w:semiHidden="1" w:unhideWhenUsed="1"/>
     <w:lsdException w:name="Unresolved Mention" w:semiHidden="1" w:unhideWhenUsed="1"/>
   </w:latentStyles>
-  <w:style w:type="paragraph" w:default="1" w:styleId="a">
+  <w:style w:type="paragraph" w:default="1" w:styleId="Normal">
     <w:name w:val="Normal"/>
     <w:qFormat/>
     <w:rPr>
@@ -10359,9 +9618,9 @@
       <w:lang w:val="es-ES" w:eastAsia="es-ES" w:bidi="es-ES"/>
     </w:rPr>
   </w:style>
-  <w:style w:type="paragraph" w:styleId="1">
+  <w:style w:type="paragraph" w:styleId="Ttulo1">
     <w:name w:val="heading 1"/>
-    <w:basedOn w:val="a"/>
+    <w:basedOn w:val="Normal"/>
     <w:uiPriority w:val="9"/>
     <w:qFormat/>
     <w:pPr>
@@ -10374,13 +9633,13 @@
       <w:szCs w:val="32"/>
     </w:rPr>
   </w:style>
-  <w:style w:type="character" w:default="1" w:styleId="a0">
+  <w:style w:type="character" w:default="1" w:styleId="Fuentedeprrafopredeter">
     <w:name w:val="Default Paragraph Font"/>
     <w:uiPriority w:val="1"/>
     <w:semiHidden/>
     <w:unhideWhenUsed/>
   </w:style>
-  <w:style w:type="table" w:default="1" w:styleId="a1">
+  <w:style w:type="table" w:default="1" w:styleId="Tablanormal">
     <w:name w:val="Normal Table"/>
     <w:uiPriority w:val="99"/>
     <w:semiHidden/>
@@ -10395,7 +9654,7 @@
       </w:tblCellMar>
     </w:tblPr>
   </w:style>
-  <w:style w:type="numbering" w:default="1" w:styleId="a2">
+  <w:style w:type="numbering" w:default="1" w:styleId="Sinlista">
     <w:name w:val="No List"/>
     <w:uiPriority w:val="99"/>
     <w:semiHidden/>
@@ -10417,9 +9676,9 @@
       </w:tblCellMar>
     </w:tblPr>
   </w:style>
-  <w:style w:type="paragraph" w:styleId="a3">
+  <w:style w:type="paragraph" w:styleId="Textoindependiente">
     <w:name w:val="Body Text"/>
-    <w:basedOn w:val="a"/>
+    <w:basedOn w:val="Normal"/>
     <w:uiPriority w:val="1"/>
     <w:qFormat/>
     <w:rPr>
@@ -10427,15 +9686,15 @@
       <w:szCs w:val="18"/>
     </w:rPr>
   </w:style>
-  <w:style w:type="paragraph" w:styleId="a4">
+  <w:style w:type="paragraph" w:styleId="Prrafodelista">
     <w:name w:val="List Paragraph"/>
-    <w:basedOn w:val="a"/>
+    <w:basedOn w:val="Normal"/>
     <w:uiPriority w:val="1"/>
     <w:qFormat/>
   </w:style>
   <w:style w:type="paragraph" w:customStyle="1" w:styleId="TableParagraph">
     <w:name w:val="Table Paragraph"/>
-    <w:basedOn w:val="a"/>
+    <w:basedOn w:val="Normal"/>
     <w:uiPriority w:val="1"/>
     <w:qFormat/>
   </w:style>

</xml_diff>